<commit_message>
5 Use cases added:
View Summary Statistics
Search
Order
Filter
Analyse
</commit_message>
<xml_diff>
--- a/Documentation/Use Cases.docx
+++ b/Documentation/Use Cases.docx
@@ -10,72 +10,231 @@
         <w:t>Use Cases</w:t>
       </w:r>
     </w:p>
-    <w:p>
-      <w:pPr>
-        <w:pStyle w:val="Heading1"/>
-      </w:pPr>
-      <w:r>
-        <w:t>View Summary Statistics</w:t>
-      </w:r>
-    </w:p>
-    <w:p/>
-    <w:p/>
-    <w:p>
-      <w:r>
-        <w:rPr>
-          <w:noProof/>
-        </w:rPr>
-        <w:drawing>
-          <wp:inline distT="0" distB="0" distL="0" distR="0" wp14:anchorId="4F6AB763" wp14:editId="4C0A42B5">
-            <wp:extent cx="3175000" cy="677545"/>
-            <wp:effectExtent l="0" t="0" r="0" b="8255"/>
-            <wp:docPr id="1" name="Picture 1"/>
-            <wp:cNvGraphicFramePr>
-              <a:graphicFrameLocks xmlns:a="http://schemas.openxmlformats.org/drawingml/2006/main" noChangeAspect="1"/>
-            </wp:cNvGraphicFramePr>
-            <a:graphic xmlns:a="http://schemas.openxmlformats.org/drawingml/2006/main">
-              <a:graphicData uri="http://schemas.openxmlformats.org/drawingml/2006/picture">
-                <pic:pic xmlns:pic="http://schemas.openxmlformats.org/drawingml/2006/picture">
-                  <pic:nvPicPr>
-                    <pic:cNvPr id="0" name="Picture 1"/>
-                    <pic:cNvPicPr>
-                      <a:picLocks noChangeAspect="1" noChangeArrowheads="1"/>
-                    </pic:cNvPicPr>
-                  </pic:nvPicPr>
-                  <pic:blipFill>
-                    <a:blip r:embed="rId5">
-                      <a:extLst>
-                        <a:ext uri="{28A0092B-C50C-407E-A947-70E740481C1C}">
-                          <a14:useLocalDpi xmlns:a14="http://schemas.microsoft.com/office/drawing/2010/main" val="0"/>
-                        </a:ext>
-                      </a:extLst>
-                    </a:blip>
-                    <a:srcRect/>
-                    <a:stretch>
-                      <a:fillRect/>
-                    </a:stretch>
-                  </pic:blipFill>
-                  <pic:spPr bwMode="auto">
-                    <a:xfrm>
-                      <a:off x="0" y="0"/>
-                      <a:ext cx="3175000" cy="677545"/>
-                    </a:xfrm>
-                    <a:prstGeom prst="rect">
-                      <a:avLst/>
-                    </a:prstGeom>
-                    <a:noFill/>
-                    <a:ln>
-                      <a:noFill/>
-                    </a:ln>
-                  </pic:spPr>
-                </pic:pic>
-              </a:graphicData>
-            </a:graphic>
-          </wp:inline>
-        </w:drawing>
-      </w:r>
-    </w:p>
-    <w:p/>
+    <w:tbl>
+      <w:tblPr>
+        <w:tblStyle w:val="TableGrid"/>
+        <w:tblW w:w="0" w:type="auto"/>
+        <w:tblLook w:val="04A0" w:firstRow="1" w:lastRow="0" w:firstColumn="1" w:lastColumn="0" w:noHBand="0" w:noVBand="1"/>
+      </w:tblPr>
+      <w:tblGrid>
+        <w:gridCol w:w="8516"/>
+      </w:tblGrid>
+      <w:tr>
+        <w:trPr>
+          <w:trHeight w:val="658"/>
+        </w:trPr>
+        <w:tc>
+          <w:tcPr>
+            <w:tcW w:w="8516" w:type="dxa"/>
+          </w:tcPr>
+          <w:p>
+            <w:pPr>
+              <w:pStyle w:val="Heading1"/>
+            </w:pPr>
+            <w:r>
+              <w:t>View Summary Statistics</w:t>
+            </w:r>
+          </w:p>
+        </w:tc>
+      </w:tr>
+      <w:tr>
+        <w:trPr>
+          <w:trHeight w:val="1335"/>
+        </w:trPr>
+        <w:tc>
+          <w:tcPr>
+            <w:tcW w:w="8516" w:type="dxa"/>
+          </w:tcPr>
+          <w:p>
+            <w:pPr>
+              <w:jc w:val="center"/>
+            </w:pPr>
+          </w:p>
+          <w:p>
+            <w:pPr>
+              <w:jc w:val="center"/>
+            </w:pPr>
+            <w:r>
+              <w:rPr>
+                <w:noProof/>
+              </w:rPr>
+              <w:drawing>
+                <wp:inline distT="0" distB="0" distL="0" distR="0" wp14:anchorId="61C414E9" wp14:editId="3A630F9A">
+                  <wp:extent cx="3175000" cy="677545"/>
+                  <wp:effectExtent l="0" t="0" r="0" b="8255"/>
+                  <wp:docPr id="1" name="Picture 1"/>
+                  <wp:cNvGraphicFramePr>
+                    <a:graphicFrameLocks xmlns:a="http://schemas.openxmlformats.org/drawingml/2006/main" noChangeAspect="1"/>
+                  </wp:cNvGraphicFramePr>
+                  <a:graphic xmlns:a="http://schemas.openxmlformats.org/drawingml/2006/main">
+                    <a:graphicData uri="http://schemas.openxmlformats.org/drawingml/2006/picture">
+                      <pic:pic xmlns:pic="http://schemas.openxmlformats.org/drawingml/2006/picture">
+                        <pic:nvPicPr>
+                          <pic:cNvPr id="0" name="Picture 1"/>
+                          <pic:cNvPicPr>
+                            <a:picLocks noChangeAspect="1" noChangeArrowheads="1"/>
+                          </pic:cNvPicPr>
+                        </pic:nvPicPr>
+                        <pic:blipFill>
+                          <a:blip r:embed="rId5">
+                            <a:extLst>
+                              <a:ext uri="{28A0092B-C50C-407E-A947-70E740481C1C}">
+                                <a14:useLocalDpi xmlns:a14="http://schemas.microsoft.com/office/drawing/2010/main" val="0"/>
+                              </a:ext>
+                            </a:extLst>
+                          </a:blip>
+                          <a:srcRect/>
+                          <a:stretch>
+                            <a:fillRect/>
+                          </a:stretch>
+                        </pic:blipFill>
+                        <pic:spPr bwMode="auto">
+                          <a:xfrm>
+                            <a:off x="0" y="0"/>
+                            <a:ext cx="3175000" cy="677545"/>
+                          </a:xfrm>
+                          <a:prstGeom prst="rect">
+                            <a:avLst/>
+                          </a:prstGeom>
+                          <a:noFill/>
+                          <a:ln>
+                            <a:noFill/>
+                          </a:ln>
+                        </pic:spPr>
+                      </pic:pic>
+                    </a:graphicData>
+                  </a:graphic>
+                </wp:inline>
+              </w:drawing>
+            </w:r>
+          </w:p>
+          <w:p>
+            <w:pPr>
+              <w:jc w:val="center"/>
+            </w:pPr>
+          </w:p>
+        </w:tc>
+      </w:tr>
+      <w:tr>
+        <w:tc>
+          <w:tcPr>
+            <w:tcW w:w="8516" w:type="dxa"/>
+          </w:tcPr>
+          <w:tbl>
+            <w:tblPr>
+              <w:tblStyle w:val="TableGrid"/>
+              <w:tblW w:w="0" w:type="auto"/>
+              <w:tblLook w:val="04A0" w:firstRow="1" w:lastRow="0" w:firstColumn="1" w:lastColumn="0" w:noHBand="0" w:noVBand="1"/>
+            </w:tblPr>
+            <w:tblGrid>
+              <w:gridCol w:w="4131"/>
+              <w:gridCol w:w="4159"/>
+            </w:tblGrid>
+            <w:tr>
+              <w:tc>
+                <w:tcPr>
+                  <w:tcW w:w="4258" w:type="dxa"/>
+                </w:tcPr>
+                <w:p>
+                  <w:pPr>
+                    <w:pStyle w:val="Heading2"/>
+                  </w:pPr>
+                  <w:r>
+                    <w:t>Primary Actor</w:t>
+                  </w:r>
+                </w:p>
+              </w:tc>
+              <w:tc>
+                <w:tcPr>
+                  <w:tcW w:w="4258" w:type="dxa"/>
+                </w:tcPr>
+                <w:p>
+                  <w:r>
+                    <w:t>User</w:t>
+                  </w:r>
+                </w:p>
+              </w:tc>
+            </w:tr>
+            <w:tr>
+              <w:tc>
+                <w:tcPr>
+                  <w:tcW w:w="4258" w:type="dxa"/>
+                </w:tcPr>
+                <w:p>
+                  <w:pPr>
+                    <w:pStyle w:val="Heading2"/>
+                  </w:pPr>
+                  <w:r>
+                    <w:t>Scope</w:t>
+                  </w:r>
+                </w:p>
+              </w:tc>
+              <w:tc>
+                <w:tcPr>
+                  <w:tcW w:w="4258" w:type="dxa"/>
+                </w:tcPr>
+                <w:p>
+                  <w:pPr>
+                    <w:pStyle w:val="Heading2"/>
+                  </w:pPr>
+                </w:p>
+              </w:tc>
+            </w:tr>
+            <w:tr>
+              <w:tc>
+                <w:tcPr>
+                  <w:tcW w:w="4258" w:type="dxa"/>
+                </w:tcPr>
+                <w:p>
+                  <w:pPr>
+                    <w:pStyle w:val="Heading2"/>
+                  </w:pPr>
+                  <w:r>
+                    <w:t>Level</w:t>
+                  </w:r>
+                </w:p>
+              </w:tc>
+              <w:tc>
+                <w:tcPr>
+                  <w:tcW w:w="4258" w:type="dxa"/>
+                </w:tcPr>
+                <w:p>
+                  <w:pPr>
+                    <w:pStyle w:val="Heading2"/>
+                  </w:pPr>
+                </w:p>
+              </w:tc>
+            </w:tr>
+            <w:tr>
+              <w:tc>
+                <w:tcPr>
+                  <w:tcW w:w="4258" w:type="dxa"/>
+                </w:tcPr>
+                <w:p>
+                  <w:pPr>
+                    <w:pStyle w:val="Heading2"/>
+                  </w:pPr>
+                  <w:r>
+                    <w:t>Story</w:t>
+                  </w:r>
+                </w:p>
+              </w:tc>
+              <w:tc>
+                <w:tcPr>
+                  <w:tcW w:w="4258" w:type="dxa"/>
+                </w:tcPr>
+                <w:p>
+                  <w:r>
+                    <w:t>As a user, I want to be able to view summary continuous delivery transformation statistics for each build. The most relevant information should be readily visible from a high level, with the option to delve deeper and view additional information and more detail where available. Graphing, where appropriate, would make this information more useful.</w:t>
+                  </w:r>
+                </w:p>
+              </w:tc>
+            </w:tr>
+          </w:tbl>
+          <w:p/>
+        </w:tc>
+      </w:tr>
+    </w:tbl>
     <w:p>
       <w:pPr>
         <w:pStyle w:val="Heading2"/>
@@ -88,182 +247,220 @@
         <w:tblLook w:val="04A0" w:firstRow="1" w:lastRow="0" w:firstColumn="1" w:lastColumn="0" w:noHBand="0" w:noVBand="1"/>
       </w:tblPr>
       <w:tblGrid>
-        <w:gridCol w:w="4258"/>
-        <w:gridCol w:w="4258"/>
+        <w:gridCol w:w="8516"/>
       </w:tblGrid>
       <w:tr>
         <w:tc>
           <w:tcPr>
-            <w:tcW w:w="4258" w:type="dxa"/>
+            <w:tcW w:w="8516" w:type="dxa"/>
           </w:tcPr>
           <w:p>
             <w:pPr>
-              <w:pStyle w:val="Heading2"/>
+              <w:pStyle w:val="Heading1"/>
             </w:pPr>
             <w:r>
-              <w:t>Primary Actor</w:t>
+              <w:t>Search Jobs</w:t>
             </w:r>
           </w:p>
         </w:tc>
+      </w:tr>
+      <w:tr>
+        <w:trPr>
+          <w:trHeight w:val="1899"/>
+        </w:trPr>
         <w:tc>
           <w:tcPr>
-            <w:tcW w:w="4258" w:type="dxa"/>
+            <w:tcW w:w="8516" w:type="dxa"/>
           </w:tcPr>
           <w:p>
             <w:pPr>
-              <w:pStyle w:val="Heading2"/>
+              <w:jc w:val="center"/>
             </w:pPr>
+          </w:p>
+          <w:p>
+            <w:pPr>
+              <w:jc w:val="center"/>
+            </w:pPr>
+            <w:r>
+              <w:rPr>
+                <w:noProof/>
+              </w:rPr>
+              <w:drawing>
+                <wp:inline distT="0" distB="0" distL="0" distR="0" wp14:anchorId="655F229D" wp14:editId="0DBFC179">
+                  <wp:extent cx="3175000" cy="677545"/>
+                  <wp:effectExtent l="0" t="0" r="0" b="8255"/>
+                  <wp:docPr id="2" name="Picture 2"/>
+                  <wp:cNvGraphicFramePr>
+                    <a:graphicFrameLocks xmlns:a="http://schemas.openxmlformats.org/drawingml/2006/main" noChangeAspect="1"/>
+                  </wp:cNvGraphicFramePr>
+                  <a:graphic xmlns:a="http://schemas.openxmlformats.org/drawingml/2006/main">
+                    <a:graphicData uri="http://schemas.openxmlformats.org/drawingml/2006/picture">
+                      <pic:pic xmlns:pic="http://schemas.openxmlformats.org/drawingml/2006/picture">
+                        <pic:nvPicPr>
+                          <pic:cNvPr id="0" name="Picture 2"/>
+                          <pic:cNvPicPr>
+                            <a:picLocks noChangeAspect="1" noChangeArrowheads="1"/>
+                          </pic:cNvPicPr>
+                        </pic:nvPicPr>
+                        <pic:blipFill>
+                          <a:blip r:embed="rId6">
+                            <a:extLst>
+                              <a:ext uri="{28A0092B-C50C-407E-A947-70E740481C1C}">
+                                <a14:useLocalDpi xmlns:a14="http://schemas.microsoft.com/office/drawing/2010/main" val="0"/>
+                              </a:ext>
+                            </a:extLst>
+                          </a:blip>
+                          <a:srcRect/>
+                          <a:stretch>
+                            <a:fillRect/>
+                          </a:stretch>
+                        </pic:blipFill>
+                        <pic:spPr bwMode="auto">
+                          <a:xfrm>
+                            <a:off x="0" y="0"/>
+                            <a:ext cx="3175000" cy="677545"/>
+                          </a:xfrm>
+                          <a:prstGeom prst="rect">
+                            <a:avLst/>
+                          </a:prstGeom>
+                          <a:noFill/>
+                          <a:ln>
+                            <a:noFill/>
+                          </a:ln>
+                        </pic:spPr>
+                      </pic:pic>
+                    </a:graphicData>
+                  </a:graphic>
+                </wp:inline>
+              </w:drawing>
+            </w:r>
           </w:p>
         </w:tc>
       </w:tr>
       <w:tr>
         <w:tc>
           <w:tcPr>
-            <w:tcW w:w="4258" w:type="dxa"/>
+            <w:tcW w:w="8516" w:type="dxa"/>
           </w:tcPr>
-          <w:p>
-            <w:pPr>
-              <w:pStyle w:val="Heading2"/>
-            </w:pPr>
-            <w:r>
-              <w:t>Scope</w:t>
-            </w:r>
-          </w:p>
-        </w:tc>
-        <w:tc>
-          <w:tcPr>
-            <w:tcW w:w="4258" w:type="dxa"/>
-          </w:tcPr>
-          <w:p>
-            <w:pPr>
-              <w:pStyle w:val="Heading2"/>
-            </w:pPr>
-          </w:p>
-        </w:tc>
-      </w:tr>
-      <w:tr>
-        <w:tc>
-          <w:tcPr>
-            <w:tcW w:w="4258" w:type="dxa"/>
-          </w:tcPr>
-          <w:p>
-            <w:pPr>
-              <w:pStyle w:val="Heading2"/>
-            </w:pPr>
-            <w:r>
-              <w:t>Level</w:t>
-            </w:r>
-          </w:p>
-        </w:tc>
-        <w:tc>
-          <w:tcPr>
-            <w:tcW w:w="4258" w:type="dxa"/>
-          </w:tcPr>
-          <w:p>
-            <w:pPr>
-              <w:pStyle w:val="Heading2"/>
-            </w:pPr>
-          </w:p>
-        </w:tc>
-      </w:tr>
-      <w:tr>
-        <w:tc>
-          <w:tcPr>
-            <w:tcW w:w="4258" w:type="dxa"/>
-          </w:tcPr>
-          <w:p>
-            <w:pPr>
-              <w:pStyle w:val="Heading2"/>
-            </w:pPr>
-            <w:r>
-              <w:t>(Story)</w:t>
-            </w:r>
-          </w:p>
-        </w:tc>
-        <w:tc>
-          <w:tcPr>
-            <w:tcW w:w="4258" w:type="dxa"/>
-          </w:tcPr>
-          <w:p>
-            <w:pPr>
-              <w:pStyle w:val="Heading2"/>
-            </w:pPr>
-          </w:p>
+          <w:tbl>
+            <w:tblPr>
+              <w:tblStyle w:val="TableGrid"/>
+              <w:tblW w:w="0" w:type="auto"/>
+              <w:tblLook w:val="04A0" w:firstRow="1" w:lastRow="0" w:firstColumn="1" w:lastColumn="0" w:noHBand="0" w:noVBand="1"/>
+            </w:tblPr>
+            <w:tblGrid>
+              <w:gridCol w:w="4138"/>
+              <w:gridCol w:w="4152"/>
+            </w:tblGrid>
+            <w:tr>
+              <w:tc>
+                <w:tcPr>
+                  <w:tcW w:w="4258" w:type="dxa"/>
+                </w:tcPr>
+                <w:p>
+                  <w:pPr>
+                    <w:pStyle w:val="Heading2"/>
+                  </w:pPr>
+                  <w:r>
+                    <w:lastRenderedPageBreak/>
+                    <w:t>Primary Actor</w:t>
+                  </w:r>
+                </w:p>
+              </w:tc>
+              <w:tc>
+                <w:tcPr>
+                  <w:tcW w:w="4258" w:type="dxa"/>
+                </w:tcPr>
+                <w:p>
+                  <w:r>
+                    <w:t>User</w:t>
+                  </w:r>
+                </w:p>
+              </w:tc>
+            </w:tr>
+            <w:tr>
+              <w:tc>
+                <w:tcPr>
+                  <w:tcW w:w="4258" w:type="dxa"/>
+                </w:tcPr>
+                <w:p>
+                  <w:pPr>
+                    <w:pStyle w:val="Heading2"/>
+                  </w:pPr>
+                  <w:r>
+                    <w:t>Scope</w:t>
+                  </w:r>
+                </w:p>
+              </w:tc>
+              <w:tc>
+                <w:tcPr>
+                  <w:tcW w:w="4258" w:type="dxa"/>
+                </w:tcPr>
+                <w:p>
+                  <w:pPr>
+                    <w:pStyle w:val="Heading2"/>
+                  </w:pPr>
+                </w:p>
+              </w:tc>
+            </w:tr>
+            <w:tr>
+              <w:tc>
+                <w:tcPr>
+                  <w:tcW w:w="4258" w:type="dxa"/>
+                </w:tcPr>
+                <w:p>
+                  <w:pPr>
+                    <w:pStyle w:val="Heading2"/>
+                  </w:pPr>
+                  <w:r>
+                    <w:t>Level</w:t>
+                  </w:r>
+                </w:p>
+              </w:tc>
+              <w:tc>
+                <w:tcPr>
+                  <w:tcW w:w="4258" w:type="dxa"/>
+                </w:tcPr>
+                <w:p>
+                  <w:pPr>
+                    <w:pStyle w:val="Heading2"/>
+                  </w:pPr>
+                </w:p>
+              </w:tc>
+            </w:tr>
+            <w:tr>
+              <w:tc>
+                <w:tcPr>
+                  <w:tcW w:w="4258" w:type="dxa"/>
+                </w:tcPr>
+                <w:p>
+                  <w:pPr>
+                    <w:pStyle w:val="Heading2"/>
+                  </w:pPr>
+                  <w:r>
+                    <w:t>Story</w:t>
+                  </w:r>
+                </w:p>
+              </w:tc>
+              <w:tc>
+                <w:tcPr>
+                  <w:tcW w:w="4258" w:type="dxa"/>
+                </w:tcPr>
+                <w:p>
+                  <w:r>
+                    <w:t>As a User, I want to be able to search through each build on the page to find a build by name or build ID or Team name/ID. This would help with eliminating noise on the page when I know exactly what information I am looking for.</w:t>
+                  </w:r>
+                </w:p>
+              </w:tc>
+            </w:tr>
+          </w:tbl>
+          <w:p/>
         </w:tc>
       </w:tr>
     </w:tbl>
     <w:p>
       <w:pPr>
-        <w:pStyle w:val="Heading2"/>
-      </w:pPr>
-    </w:p>
-    <w:p>
-      <w:pPr>
         <w:pStyle w:val="Heading1"/>
-      </w:pPr>
-      <w:r>
-        <w:t>Search Jobs</w:t>
-      </w:r>
-    </w:p>
-    <w:p/>
-    <w:p>
-      <w:r>
-        <w:rPr>
-          <w:noProof/>
-        </w:rPr>
-        <w:drawing>
-          <wp:inline distT="0" distB="0" distL="0" distR="0" wp14:anchorId="5B166055" wp14:editId="76086D21">
-            <wp:extent cx="3175000" cy="677545"/>
-            <wp:effectExtent l="0" t="0" r="0" b="8255"/>
-            <wp:docPr id="2" name="Picture 2"/>
-            <wp:cNvGraphicFramePr>
-              <a:graphicFrameLocks xmlns:a="http://schemas.openxmlformats.org/drawingml/2006/main" noChangeAspect="1"/>
-            </wp:cNvGraphicFramePr>
-            <a:graphic xmlns:a="http://schemas.openxmlformats.org/drawingml/2006/main">
-              <a:graphicData uri="http://schemas.openxmlformats.org/drawingml/2006/picture">
-                <pic:pic xmlns:pic="http://schemas.openxmlformats.org/drawingml/2006/picture">
-                  <pic:nvPicPr>
-                    <pic:cNvPr id="0" name="Picture 2"/>
-                    <pic:cNvPicPr>
-                      <a:picLocks noChangeAspect="1" noChangeArrowheads="1"/>
-                    </pic:cNvPicPr>
-                  </pic:nvPicPr>
-                  <pic:blipFill>
-                    <a:blip r:embed="rId6">
-                      <a:extLst>
-                        <a:ext uri="{28A0092B-C50C-407E-A947-70E740481C1C}">
-                          <a14:useLocalDpi xmlns:a14="http://schemas.microsoft.com/office/drawing/2010/main" val="0"/>
-                        </a:ext>
-                      </a:extLst>
-                    </a:blip>
-                    <a:srcRect/>
-                    <a:stretch>
-                      <a:fillRect/>
-                    </a:stretch>
-                  </pic:blipFill>
-                  <pic:spPr bwMode="auto">
-                    <a:xfrm>
-                      <a:off x="0" y="0"/>
-                      <a:ext cx="3175000" cy="677545"/>
-                    </a:xfrm>
-                    <a:prstGeom prst="rect">
-                      <a:avLst/>
-                    </a:prstGeom>
-                    <a:noFill/>
-                    <a:ln>
-                      <a:noFill/>
-                    </a:ln>
-                  </pic:spPr>
-                </pic:pic>
-              </a:graphicData>
-            </a:graphic>
-          </wp:inline>
-        </w:drawing>
-      </w:r>
-    </w:p>
-    <w:p>
-      <w:pPr>
-        <w:pStyle w:val="Heading2"/>
       </w:pPr>
     </w:p>
     <w:tbl>
@@ -273,179 +470,221 @@
         <w:tblLook w:val="04A0" w:firstRow="1" w:lastRow="0" w:firstColumn="1" w:lastColumn="0" w:noHBand="0" w:noVBand="1"/>
       </w:tblPr>
       <w:tblGrid>
-        <w:gridCol w:w="4258"/>
-        <w:gridCol w:w="4258"/>
+        <w:gridCol w:w="8516"/>
       </w:tblGrid>
       <w:tr>
         <w:tc>
           <w:tcPr>
-            <w:tcW w:w="4258" w:type="dxa"/>
+            <w:tcW w:w="8516" w:type="dxa"/>
           </w:tcPr>
           <w:p>
             <w:pPr>
-              <w:pStyle w:val="Heading2"/>
+              <w:pStyle w:val="Heading1"/>
             </w:pPr>
             <w:r>
-              <w:t>Primary Actor</w:t>
+              <w:t>Filter Results</w:t>
             </w:r>
           </w:p>
         </w:tc>
+      </w:tr>
+      <w:tr>
+        <w:trPr>
+          <w:trHeight w:val="1899"/>
+        </w:trPr>
         <w:tc>
           <w:tcPr>
-            <w:tcW w:w="4258" w:type="dxa"/>
+            <w:tcW w:w="8516" w:type="dxa"/>
           </w:tcPr>
           <w:p>
             <w:pPr>
-              <w:pStyle w:val="Heading2"/>
+              <w:jc w:val="center"/>
             </w:pPr>
+          </w:p>
+          <w:p>
+            <w:pPr>
+              <w:jc w:val="center"/>
+            </w:pPr>
+            <w:bookmarkStart w:id="0" w:name="_GoBack"/>
+            <w:bookmarkEnd w:id="0"/>
+            <w:r>
+              <w:rPr>
+                <w:noProof/>
+              </w:rPr>
+              <w:drawing>
+                <wp:inline distT="0" distB="0" distL="0" distR="0" wp14:anchorId="3C9B0C68" wp14:editId="2337D669">
+                  <wp:extent cx="3175000" cy="677545"/>
+                  <wp:effectExtent l="0" t="0" r="0" b="8255"/>
+                  <wp:docPr id="3" name="Picture 3"/>
+                  <wp:cNvGraphicFramePr>
+                    <a:graphicFrameLocks xmlns:a="http://schemas.openxmlformats.org/drawingml/2006/main" noChangeAspect="1"/>
+                  </wp:cNvGraphicFramePr>
+                  <a:graphic xmlns:a="http://schemas.openxmlformats.org/drawingml/2006/main">
+                    <a:graphicData uri="http://schemas.openxmlformats.org/drawingml/2006/picture">
+                      <pic:pic xmlns:pic="http://schemas.openxmlformats.org/drawingml/2006/picture">
+                        <pic:nvPicPr>
+                          <pic:cNvPr id="0" name="Picture 3"/>
+                          <pic:cNvPicPr>
+                            <a:picLocks noChangeAspect="1" noChangeArrowheads="1"/>
+                          </pic:cNvPicPr>
+                        </pic:nvPicPr>
+                        <pic:blipFill>
+                          <a:blip r:embed="rId7">
+                            <a:extLst>
+                              <a:ext uri="{28A0092B-C50C-407E-A947-70E740481C1C}">
+                                <a14:useLocalDpi xmlns:a14="http://schemas.microsoft.com/office/drawing/2010/main" val="0"/>
+                              </a:ext>
+                            </a:extLst>
+                          </a:blip>
+                          <a:srcRect/>
+                          <a:stretch>
+                            <a:fillRect/>
+                          </a:stretch>
+                        </pic:blipFill>
+                        <pic:spPr bwMode="auto">
+                          <a:xfrm>
+                            <a:off x="0" y="0"/>
+                            <a:ext cx="3175000" cy="677545"/>
+                          </a:xfrm>
+                          <a:prstGeom prst="rect">
+                            <a:avLst/>
+                          </a:prstGeom>
+                          <a:noFill/>
+                          <a:ln>
+                            <a:noFill/>
+                          </a:ln>
+                        </pic:spPr>
+                      </pic:pic>
+                    </a:graphicData>
+                  </a:graphic>
+                </wp:inline>
+              </w:drawing>
+            </w:r>
           </w:p>
         </w:tc>
       </w:tr>
       <w:tr>
         <w:tc>
           <w:tcPr>
-            <w:tcW w:w="4258" w:type="dxa"/>
+            <w:tcW w:w="8516" w:type="dxa"/>
           </w:tcPr>
-          <w:p>
-            <w:pPr>
-              <w:pStyle w:val="Heading2"/>
-            </w:pPr>
-            <w:r>
-              <w:t>Scope</w:t>
-            </w:r>
-          </w:p>
-        </w:tc>
-        <w:tc>
-          <w:tcPr>
-            <w:tcW w:w="4258" w:type="dxa"/>
-          </w:tcPr>
-          <w:p>
-            <w:pPr>
-              <w:pStyle w:val="Heading2"/>
-            </w:pPr>
-          </w:p>
-        </w:tc>
-      </w:tr>
-      <w:tr>
-        <w:tc>
-          <w:tcPr>
-            <w:tcW w:w="4258" w:type="dxa"/>
-          </w:tcPr>
-          <w:p>
-            <w:pPr>
-              <w:pStyle w:val="Heading2"/>
-            </w:pPr>
-            <w:r>
-              <w:t>Level</w:t>
-            </w:r>
-          </w:p>
-        </w:tc>
-        <w:tc>
-          <w:tcPr>
-            <w:tcW w:w="4258" w:type="dxa"/>
-          </w:tcPr>
-          <w:p>
-            <w:pPr>
-              <w:pStyle w:val="Heading2"/>
-            </w:pPr>
-          </w:p>
-        </w:tc>
-      </w:tr>
-      <w:tr>
-        <w:tc>
-          <w:tcPr>
-            <w:tcW w:w="4258" w:type="dxa"/>
-          </w:tcPr>
-          <w:p>
-            <w:pPr>
-              <w:pStyle w:val="Heading2"/>
-            </w:pPr>
-            <w:r>
-              <w:t>(Story)</w:t>
-            </w:r>
-          </w:p>
-        </w:tc>
-        <w:tc>
-          <w:tcPr>
-            <w:tcW w:w="4258" w:type="dxa"/>
-          </w:tcPr>
-          <w:p>
-            <w:pPr>
-              <w:pStyle w:val="Heading2"/>
-            </w:pPr>
-          </w:p>
+          <w:tbl>
+            <w:tblPr>
+              <w:tblStyle w:val="TableGrid"/>
+              <w:tblW w:w="0" w:type="auto"/>
+              <w:tblLook w:val="04A0" w:firstRow="1" w:lastRow="0" w:firstColumn="1" w:lastColumn="0" w:noHBand="0" w:noVBand="1"/>
+            </w:tblPr>
+            <w:tblGrid>
+              <w:gridCol w:w="4140"/>
+              <w:gridCol w:w="4150"/>
+            </w:tblGrid>
+            <w:tr>
+              <w:tc>
+                <w:tcPr>
+                  <w:tcW w:w="4258" w:type="dxa"/>
+                </w:tcPr>
+                <w:p>
+                  <w:pPr>
+                    <w:pStyle w:val="Heading2"/>
+                  </w:pPr>
+                  <w:r>
+                    <w:t>Primary Actor</w:t>
+                  </w:r>
+                </w:p>
+              </w:tc>
+              <w:tc>
+                <w:tcPr>
+                  <w:tcW w:w="4258" w:type="dxa"/>
+                </w:tcPr>
+                <w:p>
+                  <w:r>
+                    <w:t>User</w:t>
+                  </w:r>
+                </w:p>
+              </w:tc>
+            </w:tr>
+            <w:tr>
+              <w:tc>
+                <w:tcPr>
+                  <w:tcW w:w="4258" w:type="dxa"/>
+                </w:tcPr>
+                <w:p>
+                  <w:pPr>
+                    <w:pStyle w:val="Heading2"/>
+                  </w:pPr>
+                  <w:r>
+                    <w:t>Scope</w:t>
+                  </w:r>
+                </w:p>
+              </w:tc>
+              <w:tc>
+                <w:tcPr>
+                  <w:tcW w:w="4258" w:type="dxa"/>
+                </w:tcPr>
+                <w:p>
+                  <w:pPr>
+                    <w:pStyle w:val="Heading2"/>
+                  </w:pPr>
+                </w:p>
+              </w:tc>
+            </w:tr>
+            <w:tr>
+              <w:tc>
+                <w:tcPr>
+                  <w:tcW w:w="4258" w:type="dxa"/>
+                </w:tcPr>
+                <w:p>
+                  <w:pPr>
+                    <w:pStyle w:val="Heading2"/>
+                  </w:pPr>
+                  <w:r>
+                    <w:t>Level</w:t>
+                  </w:r>
+                </w:p>
+              </w:tc>
+              <w:tc>
+                <w:tcPr>
+                  <w:tcW w:w="4258" w:type="dxa"/>
+                </w:tcPr>
+                <w:p>
+                  <w:pPr>
+                    <w:pStyle w:val="Heading2"/>
+                  </w:pPr>
+                </w:p>
+              </w:tc>
+            </w:tr>
+            <w:tr>
+              <w:tc>
+                <w:tcPr>
+                  <w:tcW w:w="4258" w:type="dxa"/>
+                </w:tcPr>
+                <w:p>
+                  <w:pPr>
+                    <w:pStyle w:val="Heading2"/>
+                  </w:pPr>
+                  <w:r>
+                    <w:t>Story</w:t>
+                  </w:r>
+                </w:p>
+              </w:tc>
+              <w:tc>
+                <w:tcPr>
+                  <w:tcW w:w="4258" w:type="dxa"/>
+                </w:tcPr>
+                <w:p>
+                  <w:r>
+                    <w:t>As a User, I want to be able to filter builds by summary statistics, allowing me to view, for example, Builds with a build time of greater than 60seconds.</w:t>
+                  </w:r>
+                </w:p>
+              </w:tc>
+            </w:tr>
+          </w:tbl>
+          <w:p/>
         </w:tc>
       </w:tr>
     </w:tbl>
-    <w:p/>
     <w:p>
       <w:pPr>
         <w:pStyle w:val="Heading1"/>
-      </w:pPr>
-      <w:r>
-        <w:t>Filter Results</w:t>
-      </w:r>
-    </w:p>
-    <w:p/>
-    <w:p>
-      <w:r>
-        <w:rPr>
-          <w:noProof/>
-        </w:rPr>
-        <w:lastRenderedPageBreak/>
-        <w:drawing>
-          <wp:inline distT="0" distB="0" distL="0" distR="0" wp14:anchorId="4CAEC2E6" wp14:editId="3FE5A631">
-            <wp:extent cx="3175000" cy="677545"/>
-            <wp:effectExtent l="0" t="0" r="0" b="8255"/>
-            <wp:docPr id="3" name="Picture 3"/>
-            <wp:cNvGraphicFramePr>
-              <a:graphicFrameLocks xmlns:a="http://schemas.openxmlformats.org/drawingml/2006/main" noChangeAspect="1"/>
-            </wp:cNvGraphicFramePr>
-            <a:graphic xmlns:a="http://schemas.openxmlformats.org/drawingml/2006/main">
-              <a:graphicData uri="http://schemas.openxmlformats.org/drawingml/2006/picture">
-                <pic:pic xmlns:pic="http://schemas.openxmlformats.org/drawingml/2006/picture">
-                  <pic:nvPicPr>
-                    <pic:cNvPr id="0" name="Picture 3"/>
-                    <pic:cNvPicPr>
-                      <a:picLocks noChangeAspect="1" noChangeArrowheads="1"/>
-                    </pic:cNvPicPr>
-                  </pic:nvPicPr>
-                  <pic:blipFill>
-                    <a:blip r:embed="rId7">
-                      <a:extLst>
-                        <a:ext uri="{28A0092B-C50C-407E-A947-70E740481C1C}">
-                          <a14:useLocalDpi xmlns:a14="http://schemas.microsoft.com/office/drawing/2010/main" val="0"/>
-                        </a:ext>
-                      </a:extLst>
-                    </a:blip>
-                    <a:srcRect/>
-                    <a:stretch>
-                      <a:fillRect/>
-                    </a:stretch>
-                  </pic:blipFill>
-                  <pic:spPr bwMode="auto">
-                    <a:xfrm>
-                      <a:off x="0" y="0"/>
-                      <a:ext cx="3175000" cy="677545"/>
-                    </a:xfrm>
-                    <a:prstGeom prst="rect">
-                      <a:avLst/>
-                    </a:prstGeom>
-                    <a:noFill/>
-                    <a:ln>
-                      <a:noFill/>
-                    </a:ln>
-                  </pic:spPr>
-                </pic:pic>
-              </a:graphicData>
-            </a:graphic>
-          </wp:inline>
-        </w:drawing>
-      </w:r>
-    </w:p>
-    <w:p>
-      <w:pPr>
-        <w:pStyle w:val="Heading2"/>
       </w:pPr>
     </w:p>
     <w:tbl>
@@ -455,178 +694,232 @@
         <w:tblLook w:val="04A0" w:firstRow="1" w:lastRow="0" w:firstColumn="1" w:lastColumn="0" w:noHBand="0" w:noVBand="1"/>
       </w:tblPr>
       <w:tblGrid>
-        <w:gridCol w:w="4258"/>
-        <w:gridCol w:w="4258"/>
+        <w:gridCol w:w="8516"/>
       </w:tblGrid>
       <w:tr>
         <w:tc>
           <w:tcPr>
-            <w:tcW w:w="4258" w:type="dxa"/>
+            <w:tcW w:w="8516" w:type="dxa"/>
           </w:tcPr>
           <w:p>
             <w:pPr>
-              <w:pStyle w:val="Heading2"/>
+              <w:pStyle w:val="Heading1"/>
             </w:pPr>
             <w:r>
-              <w:t>Primary Actor</w:t>
+              <w:t>Order Results</w:t>
             </w:r>
           </w:p>
         </w:tc>
+      </w:tr>
+      <w:tr>
+        <w:trPr>
+          <w:trHeight w:val="1899"/>
+        </w:trPr>
         <w:tc>
           <w:tcPr>
-            <w:tcW w:w="4258" w:type="dxa"/>
+            <w:tcW w:w="8516" w:type="dxa"/>
           </w:tcPr>
           <w:p>
             <w:pPr>
-              <w:pStyle w:val="Heading2"/>
+              <w:jc w:val="center"/>
             </w:pPr>
+          </w:p>
+          <w:p>
+            <w:pPr>
+              <w:jc w:val="center"/>
+            </w:pPr>
+          </w:p>
+          <w:p>
+            <w:pPr>
+              <w:jc w:val="center"/>
+            </w:pPr>
+            <w:r>
+              <w:rPr>
+                <w:noProof/>
+              </w:rPr>
+              <w:drawing>
+                <wp:inline distT="0" distB="0" distL="0" distR="0" wp14:anchorId="66ED222C" wp14:editId="3244E47A">
+                  <wp:extent cx="3175000" cy="677545"/>
+                  <wp:effectExtent l="0" t="0" r="0" b="8255"/>
+                  <wp:docPr id="4" name="Picture 4"/>
+                  <wp:cNvGraphicFramePr>
+                    <a:graphicFrameLocks xmlns:a="http://schemas.openxmlformats.org/drawingml/2006/main" noChangeAspect="1"/>
+                  </wp:cNvGraphicFramePr>
+                  <a:graphic xmlns:a="http://schemas.openxmlformats.org/drawingml/2006/main">
+                    <a:graphicData uri="http://schemas.openxmlformats.org/drawingml/2006/picture">
+                      <pic:pic xmlns:pic="http://schemas.openxmlformats.org/drawingml/2006/picture">
+                        <pic:nvPicPr>
+                          <pic:cNvPr id="0" name="Picture 4"/>
+                          <pic:cNvPicPr>
+                            <a:picLocks noChangeAspect="1" noChangeArrowheads="1"/>
+                          </pic:cNvPicPr>
+                        </pic:nvPicPr>
+                        <pic:blipFill>
+                          <a:blip r:embed="rId8">
+                            <a:extLst>
+                              <a:ext uri="{28A0092B-C50C-407E-A947-70E740481C1C}">
+                                <a14:useLocalDpi xmlns:a14="http://schemas.microsoft.com/office/drawing/2010/main" val="0"/>
+                              </a:ext>
+                            </a:extLst>
+                          </a:blip>
+                          <a:srcRect/>
+                          <a:stretch>
+                            <a:fillRect/>
+                          </a:stretch>
+                        </pic:blipFill>
+                        <pic:spPr bwMode="auto">
+                          <a:xfrm>
+                            <a:off x="0" y="0"/>
+                            <a:ext cx="3175000" cy="677545"/>
+                          </a:xfrm>
+                          <a:prstGeom prst="rect">
+                            <a:avLst/>
+                          </a:prstGeom>
+                          <a:noFill/>
+                          <a:ln>
+                            <a:noFill/>
+                          </a:ln>
+                        </pic:spPr>
+                      </pic:pic>
+                    </a:graphicData>
+                  </a:graphic>
+                </wp:inline>
+              </w:drawing>
+            </w:r>
           </w:p>
         </w:tc>
       </w:tr>
       <w:tr>
         <w:tc>
           <w:tcPr>
-            <w:tcW w:w="4258" w:type="dxa"/>
+            <w:tcW w:w="8516" w:type="dxa"/>
           </w:tcPr>
-          <w:p>
-            <w:pPr>
-              <w:pStyle w:val="Heading2"/>
-            </w:pPr>
-            <w:r>
-              <w:t>Scope</w:t>
-            </w:r>
-          </w:p>
-        </w:tc>
-        <w:tc>
-          <w:tcPr>
-            <w:tcW w:w="4258" w:type="dxa"/>
-          </w:tcPr>
-          <w:p>
-            <w:pPr>
-              <w:pStyle w:val="Heading2"/>
-            </w:pPr>
-          </w:p>
-        </w:tc>
-      </w:tr>
-      <w:tr>
-        <w:tc>
-          <w:tcPr>
-            <w:tcW w:w="4258" w:type="dxa"/>
-          </w:tcPr>
-          <w:p>
-            <w:pPr>
-              <w:pStyle w:val="Heading2"/>
-            </w:pPr>
-            <w:r>
-              <w:t>Level</w:t>
-            </w:r>
-          </w:p>
-        </w:tc>
-        <w:tc>
-          <w:tcPr>
-            <w:tcW w:w="4258" w:type="dxa"/>
-          </w:tcPr>
-          <w:p>
-            <w:pPr>
-              <w:pStyle w:val="Heading2"/>
-            </w:pPr>
-          </w:p>
-        </w:tc>
-      </w:tr>
-      <w:tr>
-        <w:tc>
-          <w:tcPr>
-            <w:tcW w:w="4258" w:type="dxa"/>
-          </w:tcPr>
-          <w:p>
-            <w:pPr>
-              <w:pStyle w:val="Heading2"/>
-            </w:pPr>
-            <w:r>
-              <w:t>(Story)</w:t>
-            </w:r>
-          </w:p>
-        </w:tc>
-        <w:tc>
-          <w:tcPr>
-            <w:tcW w:w="4258" w:type="dxa"/>
-          </w:tcPr>
-          <w:p>
-            <w:pPr>
-              <w:pStyle w:val="Heading2"/>
-            </w:pPr>
-          </w:p>
+          <w:tbl>
+            <w:tblPr>
+              <w:tblStyle w:val="TableGrid"/>
+              <w:tblW w:w="0" w:type="auto"/>
+              <w:tblLook w:val="04A0" w:firstRow="1" w:lastRow="0" w:firstColumn="1" w:lastColumn="0" w:noHBand="0" w:noVBand="1"/>
+            </w:tblPr>
+            <w:tblGrid>
+              <w:gridCol w:w="4143"/>
+              <w:gridCol w:w="4147"/>
+            </w:tblGrid>
+            <w:tr>
+              <w:tc>
+                <w:tcPr>
+                  <w:tcW w:w="4258" w:type="dxa"/>
+                </w:tcPr>
+                <w:p>
+                  <w:pPr>
+                    <w:pStyle w:val="Heading2"/>
+                  </w:pPr>
+                  <w:r>
+                    <w:t>Primary Actor</w:t>
+                  </w:r>
+                </w:p>
+              </w:tc>
+              <w:tc>
+                <w:tcPr>
+                  <w:tcW w:w="4258" w:type="dxa"/>
+                </w:tcPr>
+                <w:p>
+                  <w:r>
+                    <w:t>User</w:t>
+                  </w:r>
+                </w:p>
+              </w:tc>
+            </w:tr>
+            <w:tr>
+              <w:tc>
+                <w:tcPr>
+                  <w:tcW w:w="4258" w:type="dxa"/>
+                </w:tcPr>
+                <w:p>
+                  <w:pPr>
+                    <w:pStyle w:val="Heading2"/>
+                  </w:pPr>
+                  <w:r>
+                    <w:t>Scope</w:t>
+                  </w:r>
+                </w:p>
+              </w:tc>
+              <w:tc>
+                <w:tcPr>
+                  <w:tcW w:w="4258" w:type="dxa"/>
+                </w:tcPr>
+                <w:p>
+                  <w:pPr>
+                    <w:pStyle w:val="Heading2"/>
+                  </w:pPr>
+                </w:p>
+              </w:tc>
+            </w:tr>
+            <w:tr>
+              <w:tc>
+                <w:tcPr>
+                  <w:tcW w:w="4258" w:type="dxa"/>
+                </w:tcPr>
+                <w:p>
+                  <w:pPr>
+                    <w:pStyle w:val="Heading2"/>
+                  </w:pPr>
+                  <w:r>
+                    <w:t>Level</w:t>
+                  </w:r>
+                </w:p>
+              </w:tc>
+              <w:tc>
+                <w:tcPr>
+                  <w:tcW w:w="4258" w:type="dxa"/>
+                </w:tcPr>
+                <w:p>
+                  <w:pPr>
+                    <w:pStyle w:val="Heading2"/>
+                  </w:pPr>
+                </w:p>
+              </w:tc>
+            </w:tr>
+            <w:tr>
+              <w:tc>
+                <w:tcPr>
+                  <w:tcW w:w="4258" w:type="dxa"/>
+                </w:tcPr>
+                <w:p>
+                  <w:pPr>
+                    <w:pStyle w:val="Heading2"/>
+                  </w:pPr>
+                  <w:r>
+                    <w:t>Story</w:t>
+                  </w:r>
+                </w:p>
+              </w:tc>
+              <w:tc>
+                <w:tcPr>
+                  <w:tcW w:w="4258" w:type="dxa"/>
+                </w:tcPr>
+                <w:p>
+                  <w:r>
+                    <w:t xml:space="preserve">As a User, I want to order results by all columns. </w:t>
+                  </w:r>
+                  <w:proofErr w:type="gramStart"/>
+                  <w:r>
+                    <w:t>i</w:t>
+                  </w:r>
+                  <w:proofErr w:type="gramEnd"/>
+                  <w:r>
+                    <w:t>.e., build number, name, manager, summary statistics etc.</w:t>
+                  </w:r>
+                </w:p>
+              </w:tc>
+            </w:tr>
+          </w:tbl>
+          <w:p/>
         </w:tc>
       </w:tr>
     </w:tbl>
-    <w:p/>
     <w:p>
       <w:pPr>
         <w:pStyle w:val="Heading1"/>
-      </w:pPr>
-      <w:r>
-        <w:t>Order Results</w:t>
-      </w:r>
-    </w:p>
-    <w:p/>
-    <w:p>
-      <w:r>
-        <w:rPr>
-          <w:noProof/>
-        </w:rPr>
-        <w:drawing>
-          <wp:inline distT="0" distB="0" distL="0" distR="0" wp14:anchorId="0EA83135" wp14:editId="074DF074">
-            <wp:extent cx="3175000" cy="677545"/>
-            <wp:effectExtent l="0" t="0" r="0" b="8255"/>
-            <wp:docPr id="4" name="Picture 4"/>
-            <wp:cNvGraphicFramePr>
-              <a:graphicFrameLocks xmlns:a="http://schemas.openxmlformats.org/drawingml/2006/main" noChangeAspect="1"/>
-            </wp:cNvGraphicFramePr>
-            <a:graphic xmlns:a="http://schemas.openxmlformats.org/drawingml/2006/main">
-              <a:graphicData uri="http://schemas.openxmlformats.org/drawingml/2006/picture">
-                <pic:pic xmlns:pic="http://schemas.openxmlformats.org/drawingml/2006/picture">
-                  <pic:nvPicPr>
-                    <pic:cNvPr id="0" name="Picture 4"/>
-                    <pic:cNvPicPr>
-                      <a:picLocks noChangeAspect="1" noChangeArrowheads="1"/>
-                    </pic:cNvPicPr>
-                  </pic:nvPicPr>
-                  <pic:blipFill>
-                    <a:blip r:embed="rId8">
-                      <a:extLst>
-                        <a:ext uri="{28A0092B-C50C-407E-A947-70E740481C1C}">
-                          <a14:useLocalDpi xmlns:a14="http://schemas.microsoft.com/office/drawing/2010/main" val="0"/>
-                        </a:ext>
-                      </a:extLst>
-                    </a:blip>
-                    <a:srcRect/>
-                    <a:stretch>
-                      <a:fillRect/>
-                    </a:stretch>
-                  </pic:blipFill>
-                  <pic:spPr bwMode="auto">
-                    <a:xfrm>
-                      <a:off x="0" y="0"/>
-                      <a:ext cx="3175000" cy="677545"/>
-                    </a:xfrm>
-                    <a:prstGeom prst="rect">
-                      <a:avLst/>
-                    </a:prstGeom>
-                    <a:noFill/>
-                    <a:ln>
-                      <a:noFill/>
-                    </a:ln>
-                  </pic:spPr>
-                </pic:pic>
-              </a:graphicData>
-            </a:graphic>
-          </wp:inline>
-        </w:drawing>
-      </w:r>
-    </w:p>
-    <w:p>
-      <w:pPr>
-        <w:pStyle w:val="Heading2"/>
       </w:pPr>
     </w:p>
     <w:tbl>
@@ -636,300 +929,230 @@
         <w:tblLook w:val="04A0" w:firstRow="1" w:lastRow="0" w:firstColumn="1" w:lastColumn="0" w:noHBand="0" w:noVBand="1"/>
       </w:tblPr>
       <w:tblGrid>
-        <w:gridCol w:w="4258"/>
-        <w:gridCol w:w="4258"/>
+        <w:gridCol w:w="8516"/>
       </w:tblGrid>
       <w:tr>
         <w:tc>
           <w:tcPr>
-            <w:tcW w:w="4258" w:type="dxa"/>
+            <w:tcW w:w="8516" w:type="dxa"/>
           </w:tcPr>
           <w:p>
             <w:pPr>
-              <w:pStyle w:val="Heading2"/>
+              <w:pStyle w:val="Heading1"/>
             </w:pPr>
+            <w:proofErr w:type="spellStart"/>
             <w:r>
-              <w:t>Primary Actor</w:t>
+              <w:t>Analyse</w:t>
+            </w:r>
+            <w:proofErr w:type="spellEnd"/>
+            <w:r>
+              <w:t xml:space="preserve"> Progress</w:t>
             </w:r>
           </w:p>
         </w:tc>
+      </w:tr>
+      <w:tr>
+        <w:trPr>
+          <w:trHeight w:val="1899"/>
+        </w:trPr>
         <w:tc>
           <w:tcPr>
-            <w:tcW w:w="4258" w:type="dxa"/>
+            <w:tcW w:w="8516" w:type="dxa"/>
           </w:tcPr>
           <w:p>
             <w:pPr>
-              <w:pStyle w:val="Heading2"/>
+              <w:jc w:val="center"/>
             </w:pPr>
+          </w:p>
+          <w:p>
+            <w:pPr>
+              <w:jc w:val="center"/>
+            </w:pPr>
+            <w:r>
+              <w:rPr>
+                <w:noProof/>
+              </w:rPr>
+              <w:drawing>
+                <wp:inline distT="0" distB="0" distL="0" distR="0" wp14:anchorId="682B81BE" wp14:editId="681D3ABA">
+                  <wp:extent cx="3175000" cy="677545"/>
+                  <wp:effectExtent l="0" t="0" r="0" b="8255"/>
+                  <wp:docPr id="6" name="Picture 6"/>
+                  <wp:cNvGraphicFramePr>
+                    <a:graphicFrameLocks xmlns:a="http://schemas.openxmlformats.org/drawingml/2006/main" noChangeAspect="1"/>
+                  </wp:cNvGraphicFramePr>
+                  <a:graphic xmlns:a="http://schemas.openxmlformats.org/drawingml/2006/main">
+                    <a:graphicData uri="http://schemas.openxmlformats.org/drawingml/2006/picture">
+                      <pic:pic xmlns:pic="http://schemas.openxmlformats.org/drawingml/2006/picture">
+                        <pic:nvPicPr>
+                          <pic:cNvPr id="0" name="Picture 6"/>
+                          <pic:cNvPicPr>
+                            <a:picLocks noChangeAspect="1" noChangeArrowheads="1"/>
+                          </pic:cNvPicPr>
+                        </pic:nvPicPr>
+                        <pic:blipFill>
+                          <a:blip r:embed="rId9">
+                            <a:extLst>
+                              <a:ext uri="{28A0092B-C50C-407E-A947-70E740481C1C}">
+                                <a14:useLocalDpi xmlns:a14="http://schemas.microsoft.com/office/drawing/2010/main" val="0"/>
+                              </a:ext>
+                            </a:extLst>
+                          </a:blip>
+                          <a:srcRect/>
+                          <a:stretch>
+                            <a:fillRect/>
+                          </a:stretch>
+                        </pic:blipFill>
+                        <pic:spPr bwMode="auto">
+                          <a:xfrm>
+                            <a:off x="0" y="0"/>
+                            <a:ext cx="3175000" cy="677545"/>
+                          </a:xfrm>
+                          <a:prstGeom prst="rect">
+                            <a:avLst/>
+                          </a:prstGeom>
+                          <a:noFill/>
+                          <a:ln>
+                            <a:noFill/>
+                          </a:ln>
+                        </pic:spPr>
+                      </pic:pic>
+                    </a:graphicData>
+                  </a:graphic>
+                </wp:inline>
+              </w:drawing>
+            </w:r>
           </w:p>
         </w:tc>
       </w:tr>
       <w:tr>
         <w:tc>
           <w:tcPr>
-            <w:tcW w:w="4258" w:type="dxa"/>
+            <w:tcW w:w="8516" w:type="dxa"/>
           </w:tcPr>
-          <w:p>
-            <w:pPr>
-              <w:pStyle w:val="Heading2"/>
-            </w:pPr>
-            <w:r>
-              <w:t>Scope</w:t>
-            </w:r>
-          </w:p>
-        </w:tc>
-        <w:tc>
-          <w:tcPr>
-            <w:tcW w:w="4258" w:type="dxa"/>
-          </w:tcPr>
-          <w:p>
-            <w:pPr>
-              <w:pStyle w:val="Heading2"/>
-            </w:pPr>
-          </w:p>
-        </w:tc>
-      </w:tr>
-      <w:tr>
-        <w:tc>
-          <w:tcPr>
-            <w:tcW w:w="4258" w:type="dxa"/>
-          </w:tcPr>
-          <w:p>
-            <w:pPr>
-              <w:pStyle w:val="Heading2"/>
-            </w:pPr>
-            <w:r>
-              <w:t>Level</w:t>
-            </w:r>
-          </w:p>
-        </w:tc>
-        <w:tc>
-          <w:tcPr>
-            <w:tcW w:w="4258" w:type="dxa"/>
-          </w:tcPr>
-          <w:p>
-            <w:pPr>
-              <w:pStyle w:val="Heading2"/>
-            </w:pPr>
-          </w:p>
-        </w:tc>
-      </w:tr>
-      <w:tr>
-        <w:tc>
-          <w:tcPr>
-            <w:tcW w:w="4258" w:type="dxa"/>
-          </w:tcPr>
-          <w:p>
-            <w:pPr>
-              <w:pStyle w:val="Heading2"/>
-            </w:pPr>
-            <w:r>
-              <w:t>(Story)</w:t>
-            </w:r>
-          </w:p>
-        </w:tc>
-        <w:tc>
-          <w:tcPr>
-            <w:tcW w:w="4258" w:type="dxa"/>
-          </w:tcPr>
-          <w:p>
-            <w:pPr>
-              <w:pStyle w:val="Heading2"/>
-            </w:pPr>
-          </w:p>
+          <w:tbl>
+            <w:tblPr>
+              <w:tblStyle w:val="TableGrid"/>
+              <w:tblW w:w="0" w:type="auto"/>
+              <w:tblLook w:val="04A0" w:firstRow="1" w:lastRow="0" w:firstColumn="1" w:lastColumn="0" w:noHBand="0" w:noVBand="1"/>
+            </w:tblPr>
+            <w:tblGrid>
+              <w:gridCol w:w="4137"/>
+              <w:gridCol w:w="4153"/>
+            </w:tblGrid>
+            <w:tr>
+              <w:tc>
+                <w:tcPr>
+                  <w:tcW w:w="4258" w:type="dxa"/>
+                </w:tcPr>
+                <w:p>
+                  <w:pPr>
+                    <w:pStyle w:val="Heading2"/>
+                  </w:pPr>
+                  <w:r>
+                    <w:t>Primary Actor</w:t>
+                  </w:r>
+                </w:p>
+              </w:tc>
+              <w:tc>
+                <w:tcPr>
+                  <w:tcW w:w="4258" w:type="dxa"/>
+                </w:tcPr>
+                <w:p>
+                  <w:r>
+                    <w:t>Manager</w:t>
+                  </w:r>
+                </w:p>
+              </w:tc>
+            </w:tr>
+            <w:tr>
+              <w:tc>
+                <w:tcPr>
+                  <w:tcW w:w="4258" w:type="dxa"/>
+                </w:tcPr>
+                <w:p>
+                  <w:pPr>
+                    <w:pStyle w:val="Heading2"/>
+                  </w:pPr>
+                  <w:r>
+                    <w:t>Scope</w:t>
+                  </w:r>
+                </w:p>
+              </w:tc>
+              <w:tc>
+                <w:tcPr>
+                  <w:tcW w:w="4258" w:type="dxa"/>
+                </w:tcPr>
+                <w:p>
+                  <w:pPr>
+                    <w:pStyle w:val="Heading2"/>
+                  </w:pPr>
+                </w:p>
+              </w:tc>
+            </w:tr>
+            <w:tr>
+              <w:tc>
+                <w:tcPr>
+                  <w:tcW w:w="4258" w:type="dxa"/>
+                </w:tcPr>
+                <w:p>
+                  <w:pPr>
+                    <w:pStyle w:val="Heading2"/>
+                  </w:pPr>
+                  <w:r>
+                    <w:t>Level</w:t>
+                  </w:r>
+                </w:p>
+              </w:tc>
+              <w:tc>
+                <w:tcPr>
+                  <w:tcW w:w="4258" w:type="dxa"/>
+                </w:tcPr>
+                <w:p>
+                  <w:pPr>
+                    <w:pStyle w:val="Heading2"/>
+                  </w:pPr>
+                </w:p>
+              </w:tc>
+            </w:tr>
+            <w:tr>
+              <w:tc>
+                <w:tcPr>
+                  <w:tcW w:w="4258" w:type="dxa"/>
+                </w:tcPr>
+                <w:p>
+                  <w:pPr>
+                    <w:pStyle w:val="Heading2"/>
+                  </w:pPr>
+                  <w:r>
+                    <w:t>Story</w:t>
+                  </w:r>
+                </w:p>
+              </w:tc>
+              <w:tc>
+                <w:tcPr>
+                  <w:tcW w:w="4258" w:type="dxa"/>
+                </w:tcPr>
+                <w:p>
+                  <w:r>
+                    <w:t xml:space="preserve">As a Manager, I want to view on a team by team basis, how the team is progressing with </w:t>
+                  </w:r>
+                  <w:proofErr w:type="gramStart"/>
+                  <w:r>
+                    <w:t>it’s</w:t>
+                  </w:r>
+                  <w:proofErr w:type="gramEnd"/>
+                  <w:r>
+                    <w:t xml:space="preserve"> adoption of continuous delivery. This would be represented best as graphs of the summary statistics over time. Additional Team information could be provided for here.</w:t>
+                  </w:r>
+                </w:p>
+              </w:tc>
+            </w:tr>
+          </w:tbl>
+          <w:p/>
         </w:tc>
       </w:tr>
     </w:tbl>
     <w:p/>
-    <w:p>
-      <w:pPr>
-        <w:pStyle w:val="Heading1"/>
-      </w:pPr>
-      <w:proofErr w:type="spellStart"/>
-      <w:r>
-        <w:t>Analyse</w:t>
-      </w:r>
-      <w:proofErr w:type="spellEnd"/>
-      <w:r>
-        <w:t xml:space="preserve"> Progress</w:t>
-      </w:r>
-    </w:p>
-    <w:p/>
-    <w:p>
-      <w:r>
-        <w:rPr>
-          <w:noProof/>
-        </w:rPr>
-        <w:drawing>
-          <wp:inline distT="0" distB="0" distL="0" distR="0" wp14:anchorId="0283D274" wp14:editId="5EAD020E">
-            <wp:extent cx="3175000" cy="677545"/>
-            <wp:effectExtent l="0" t="0" r="0" b="8255"/>
-            <wp:docPr id="5" name="Picture 5"/>
-            <wp:cNvGraphicFramePr>
-              <a:graphicFrameLocks xmlns:a="http://schemas.openxmlformats.org/drawingml/2006/main" noChangeAspect="1"/>
-            </wp:cNvGraphicFramePr>
-            <a:graphic xmlns:a="http://schemas.openxmlformats.org/drawingml/2006/main">
-              <a:graphicData uri="http://schemas.openxmlformats.org/drawingml/2006/picture">
-                <pic:pic xmlns:pic="http://schemas.openxmlformats.org/drawingml/2006/picture">
-                  <pic:nvPicPr>
-                    <pic:cNvPr id="0" name="Picture 5"/>
-                    <pic:cNvPicPr>
-                      <a:picLocks noChangeAspect="1" noChangeArrowheads="1"/>
-                    </pic:cNvPicPr>
-                  </pic:nvPicPr>
-                  <pic:blipFill>
-                    <a:blip r:embed="rId9">
-                      <a:extLst>
-                        <a:ext uri="{28A0092B-C50C-407E-A947-70E740481C1C}">
-                          <a14:useLocalDpi xmlns:a14="http://schemas.microsoft.com/office/drawing/2010/main" val="0"/>
-                        </a:ext>
-                      </a:extLst>
-                    </a:blip>
-                    <a:srcRect/>
-                    <a:stretch>
-                      <a:fillRect/>
-                    </a:stretch>
-                  </pic:blipFill>
-                  <pic:spPr bwMode="auto">
-                    <a:xfrm>
-                      <a:off x="0" y="0"/>
-                      <a:ext cx="3175000" cy="677545"/>
-                    </a:xfrm>
-                    <a:prstGeom prst="rect">
-                      <a:avLst/>
-                    </a:prstGeom>
-                    <a:noFill/>
-                    <a:ln>
-                      <a:noFill/>
-                    </a:ln>
-                  </pic:spPr>
-                </pic:pic>
-              </a:graphicData>
-            </a:graphic>
-          </wp:inline>
-        </w:drawing>
-      </w:r>
-    </w:p>
-    <w:p>
-      <w:pPr>
-        <w:pStyle w:val="Heading2"/>
-      </w:pPr>
-    </w:p>
-    <w:tbl>
-      <w:tblPr>
-        <w:tblStyle w:val="TableGrid"/>
-        <w:tblW w:w="0" w:type="auto"/>
-        <w:tblLook w:val="04A0" w:firstRow="1" w:lastRow="0" w:firstColumn="1" w:lastColumn="0" w:noHBand="0" w:noVBand="1"/>
-      </w:tblPr>
-      <w:tblGrid>
-        <w:gridCol w:w="4258"/>
-        <w:gridCol w:w="4258"/>
-      </w:tblGrid>
-      <w:tr>
-        <w:tc>
-          <w:tcPr>
-            <w:tcW w:w="4258" w:type="dxa"/>
-          </w:tcPr>
-          <w:p>
-            <w:pPr>
-              <w:pStyle w:val="Heading2"/>
-            </w:pPr>
-            <w:r>
-              <w:t>Primary Actor</w:t>
-            </w:r>
-          </w:p>
-        </w:tc>
-        <w:tc>
-          <w:tcPr>
-            <w:tcW w:w="4258" w:type="dxa"/>
-          </w:tcPr>
-          <w:p>
-            <w:pPr>
-              <w:pStyle w:val="Heading2"/>
-            </w:pPr>
-          </w:p>
-        </w:tc>
-      </w:tr>
-      <w:tr>
-        <w:tc>
-          <w:tcPr>
-            <w:tcW w:w="4258" w:type="dxa"/>
-          </w:tcPr>
-          <w:p>
-            <w:pPr>
-              <w:pStyle w:val="Heading2"/>
-            </w:pPr>
-            <w:r>
-              <w:t>Scope</w:t>
-            </w:r>
-          </w:p>
-        </w:tc>
-        <w:tc>
-          <w:tcPr>
-            <w:tcW w:w="4258" w:type="dxa"/>
-          </w:tcPr>
-          <w:p>
-            <w:pPr>
-              <w:pStyle w:val="Heading2"/>
-            </w:pPr>
-          </w:p>
-        </w:tc>
-      </w:tr>
-      <w:tr>
-        <w:tc>
-          <w:tcPr>
-            <w:tcW w:w="4258" w:type="dxa"/>
-          </w:tcPr>
-          <w:p>
-            <w:pPr>
-              <w:pStyle w:val="Heading2"/>
-            </w:pPr>
-            <w:r>
-              <w:t>Level</w:t>
-            </w:r>
-          </w:p>
-        </w:tc>
-        <w:tc>
-          <w:tcPr>
-            <w:tcW w:w="4258" w:type="dxa"/>
-          </w:tcPr>
-          <w:p>
-            <w:pPr>
-              <w:pStyle w:val="Heading2"/>
-            </w:pPr>
-          </w:p>
-        </w:tc>
-      </w:tr>
-      <w:tr>
-        <w:tc>
-          <w:tcPr>
-            <w:tcW w:w="4258" w:type="dxa"/>
-          </w:tcPr>
-          <w:p>
-            <w:pPr>
-              <w:pStyle w:val="Heading2"/>
-            </w:pPr>
-            <w:r>
-              <w:t>(Story)</w:t>
-            </w:r>
-          </w:p>
-        </w:tc>
-        <w:tc>
-          <w:tcPr>
-            <w:tcW w:w="4258" w:type="dxa"/>
-          </w:tcPr>
-          <w:p>
-            <w:pPr>
-              <w:pStyle w:val="Heading2"/>
-            </w:pPr>
-          </w:p>
-        </w:tc>
-      </w:tr>
-    </w:tbl>
-    <w:p>
-      <w:bookmarkStart w:id="0" w:name="_GoBack"/>
-      <w:bookmarkEnd w:id="0"/>
-    </w:p>
     <w:sectPr>
       <w:pgSz w:w="11900" w:h="16840"/>
       <w:pgMar w:top="1440" w:right="1800" w:bottom="1440" w:left="1800" w:header="708" w:footer="708" w:gutter="0"/>
@@ -1146,7 +1369,6 @@
   <w:style w:type="character" w:default="1" w:styleId="DefaultParagraphFont">
     <w:name w:val="Default Paragraph Font"/>
     <w:uiPriority w:val="1"/>
-    <w:semiHidden/>
     <w:unhideWhenUsed/>
   </w:style>
   <w:style w:type="table" w:default="1" w:styleId="TableNormal">
@@ -1498,7 +1720,6 @@
   <w:style w:type="character" w:default="1" w:styleId="DefaultParagraphFont">
     <w:name w:val="Default Paragraph Font"/>
     <w:uiPriority w:val="1"/>
-    <w:semiHidden/>
     <w:unhideWhenUsed/>
   </w:style>
   <w:style w:type="table" w:default="1" w:styleId="TableNormal">

</xml_diff>

<commit_message>
Update of documentation aftr IBM meeting. Data sources added to README.md, use cases changed, to be pleated out.
</commit_message>
<xml_diff>
--- a/Documentation/Use Cases.docx
+++ b/Documentation/Use Cases.docx
@@ -10,6 +10,8 @@
         <w:t>Use Cases</w:t>
       </w:r>
     </w:p>
+    <w:p/>
+    <w:p/>
     <w:tbl>
       <w:tblPr>
         <w:tblStyle w:val="TableGrid"/>
@@ -127,8 +129,8 @@
               <w:tblLook w:val="04A0" w:firstRow="1" w:lastRow="0" w:firstColumn="1" w:lastColumn="0" w:noHBand="0" w:noVBand="1"/>
             </w:tblPr>
             <w:tblGrid>
-              <w:gridCol w:w="4131"/>
-              <w:gridCol w:w="4159"/>
+              <w:gridCol w:w="4126"/>
+              <w:gridCol w:w="4164"/>
             </w:tblGrid>
             <w:tr>
               <w:tc>
@@ -150,7 +152,19 @@
                 </w:tcPr>
                 <w:p>
                   <w:r>
-                    <w:t>User</w:t>
+                    <w:t>Product Team Member</w:t>
+                  </w:r>
+                </w:p>
+                <w:p/>
+                <w:p>
+                  <w:r>
+                    <w:t>Product team manager</w:t>
+                  </w:r>
+                </w:p>
+                <w:p/>
+                <w:p>
+                  <w:r>
+                    <w:t>Executive/Director</w:t>
                   </w:r>
                 </w:p>
               </w:tc>
@@ -165,7 +179,7 @@
                     <w:pStyle w:val="Heading2"/>
                   </w:pPr>
                   <w:r>
-                    <w:t>Scope</w:t>
+                    <w:t>Secondary Actor(s)</w:t>
                   </w:r>
                 </w:p>
               </w:tc>
@@ -225,7 +239,25 @@
                 </w:tcPr>
                 <w:p>
                   <w:r>
-                    <w:t>As a user, I want to be able to view summary continuous delivery transformation statistics for each build. The most relevant information should be readily visible from a high level, with the option to delve deeper and view additional information and more detail where available. Graphing, where appropriate, would make this information more useful.</w:t>
+                    <w:t xml:space="preserve">As a </w:t>
+                  </w:r>
+                  <w:r>
+                    <w:t>Product team member</w:t>
+                  </w:r>
+                  <w:r>
+                    <w:t xml:space="preserve">, I want to be able to view continuous delivery transformation </w:t>
+                  </w:r>
+                  <w:r>
+                    <w:t>assessments against agreed goals</w:t>
+                  </w:r>
+                  <w:r>
+                    <w:t xml:space="preserve"> for </w:t>
+                  </w:r>
+                  <w:r>
+                    <w:t>my team</w:t>
+                  </w:r>
+                  <w:r>
+                    <w:t>. The most relevant information should be readily visible from a high level, with the option to delve deeper and view additional information and more detail where available. Graphing, where appropriate, would make this information more useful.</w:t>
                   </w:r>
                 </w:p>
               </w:tc>
@@ -240,448 +272,6 @@
         <w:pStyle w:val="Heading2"/>
       </w:pPr>
     </w:p>
-    <w:tbl>
-      <w:tblPr>
-        <w:tblStyle w:val="TableGrid"/>
-        <w:tblW w:w="0" w:type="auto"/>
-        <w:tblLook w:val="04A0" w:firstRow="1" w:lastRow="0" w:firstColumn="1" w:lastColumn="0" w:noHBand="0" w:noVBand="1"/>
-      </w:tblPr>
-      <w:tblGrid>
-        <w:gridCol w:w="8516"/>
-      </w:tblGrid>
-      <w:tr>
-        <w:tc>
-          <w:tcPr>
-            <w:tcW w:w="8516" w:type="dxa"/>
-          </w:tcPr>
-          <w:p>
-            <w:pPr>
-              <w:pStyle w:val="Heading1"/>
-            </w:pPr>
-            <w:r>
-              <w:t>Search Jobs</w:t>
-            </w:r>
-          </w:p>
-        </w:tc>
-      </w:tr>
-      <w:tr>
-        <w:trPr>
-          <w:trHeight w:val="1899"/>
-        </w:trPr>
-        <w:tc>
-          <w:tcPr>
-            <w:tcW w:w="8516" w:type="dxa"/>
-          </w:tcPr>
-          <w:p>
-            <w:pPr>
-              <w:jc w:val="center"/>
-            </w:pPr>
-          </w:p>
-          <w:p>
-            <w:pPr>
-              <w:jc w:val="center"/>
-            </w:pPr>
-            <w:r>
-              <w:rPr>
-                <w:noProof/>
-              </w:rPr>
-              <w:drawing>
-                <wp:inline distT="0" distB="0" distL="0" distR="0" wp14:anchorId="655F229D" wp14:editId="0DBFC179">
-                  <wp:extent cx="3175000" cy="677545"/>
-                  <wp:effectExtent l="0" t="0" r="0" b="8255"/>
-                  <wp:docPr id="2" name="Picture 2"/>
-                  <wp:cNvGraphicFramePr>
-                    <a:graphicFrameLocks xmlns:a="http://schemas.openxmlformats.org/drawingml/2006/main" noChangeAspect="1"/>
-                  </wp:cNvGraphicFramePr>
-                  <a:graphic xmlns:a="http://schemas.openxmlformats.org/drawingml/2006/main">
-                    <a:graphicData uri="http://schemas.openxmlformats.org/drawingml/2006/picture">
-                      <pic:pic xmlns:pic="http://schemas.openxmlformats.org/drawingml/2006/picture">
-                        <pic:nvPicPr>
-                          <pic:cNvPr id="0" name="Picture 2"/>
-                          <pic:cNvPicPr>
-                            <a:picLocks noChangeAspect="1" noChangeArrowheads="1"/>
-                          </pic:cNvPicPr>
-                        </pic:nvPicPr>
-                        <pic:blipFill>
-                          <a:blip r:embed="rId6">
-                            <a:extLst>
-                              <a:ext uri="{28A0092B-C50C-407E-A947-70E740481C1C}">
-                                <a14:useLocalDpi xmlns:a14="http://schemas.microsoft.com/office/drawing/2010/main" val="0"/>
-                              </a:ext>
-                            </a:extLst>
-                          </a:blip>
-                          <a:srcRect/>
-                          <a:stretch>
-                            <a:fillRect/>
-                          </a:stretch>
-                        </pic:blipFill>
-                        <pic:spPr bwMode="auto">
-                          <a:xfrm>
-                            <a:off x="0" y="0"/>
-                            <a:ext cx="3175000" cy="677545"/>
-                          </a:xfrm>
-                          <a:prstGeom prst="rect">
-                            <a:avLst/>
-                          </a:prstGeom>
-                          <a:noFill/>
-                          <a:ln>
-                            <a:noFill/>
-                          </a:ln>
-                        </pic:spPr>
-                      </pic:pic>
-                    </a:graphicData>
-                  </a:graphic>
-                </wp:inline>
-              </w:drawing>
-            </w:r>
-          </w:p>
-        </w:tc>
-      </w:tr>
-      <w:tr>
-        <w:tc>
-          <w:tcPr>
-            <w:tcW w:w="8516" w:type="dxa"/>
-          </w:tcPr>
-          <w:tbl>
-            <w:tblPr>
-              <w:tblStyle w:val="TableGrid"/>
-              <w:tblW w:w="0" w:type="auto"/>
-              <w:tblLook w:val="04A0" w:firstRow="1" w:lastRow="0" w:firstColumn="1" w:lastColumn="0" w:noHBand="0" w:noVBand="1"/>
-            </w:tblPr>
-            <w:tblGrid>
-              <w:gridCol w:w="4138"/>
-              <w:gridCol w:w="4152"/>
-            </w:tblGrid>
-            <w:tr>
-              <w:tc>
-                <w:tcPr>
-                  <w:tcW w:w="4258" w:type="dxa"/>
-                </w:tcPr>
-                <w:p>
-                  <w:pPr>
-                    <w:pStyle w:val="Heading2"/>
-                  </w:pPr>
-                  <w:r>
-                    <w:lastRenderedPageBreak/>
-                    <w:t>Primary Actor</w:t>
-                  </w:r>
-                </w:p>
-              </w:tc>
-              <w:tc>
-                <w:tcPr>
-                  <w:tcW w:w="4258" w:type="dxa"/>
-                </w:tcPr>
-                <w:p>
-                  <w:r>
-                    <w:t>User</w:t>
-                  </w:r>
-                </w:p>
-              </w:tc>
-            </w:tr>
-            <w:tr>
-              <w:tc>
-                <w:tcPr>
-                  <w:tcW w:w="4258" w:type="dxa"/>
-                </w:tcPr>
-                <w:p>
-                  <w:pPr>
-                    <w:pStyle w:val="Heading2"/>
-                  </w:pPr>
-                  <w:r>
-                    <w:t>Scope</w:t>
-                  </w:r>
-                </w:p>
-              </w:tc>
-              <w:tc>
-                <w:tcPr>
-                  <w:tcW w:w="4258" w:type="dxa"/>
-                </w:tcPr>
-                <w:p>
-                  <w:pPr>
-                    <w:pStyle w:val="Heading2"/>
-                  </w:pPr>
-                </w:p>
-              </w:tc>
-            </w:tr>
-            <w:tr>
-              <w:tc>
-                <w:tcPr>
-                  <w:tcW w:w="4258" w:type="dxa"/>
-                </w:tcPr>
-                <w:p>
-                  <w:pPr>
-                    <w:pStyle w:val="Heading2"/>
-                  </w:pPr>
-                  <w:r>
-                    <w:t>Level</w:t>
-                  </w:r>
-                </w:p>
-              </w:tc>
-              <w:tc>
-                <w:tcPr>
-                  <w:tcW w:w="4258" w:type="dxa"/>
-                </w:tcPr>
-                <w:p>
-                  <w:pPr>
-                    <w:pStyle w:val="Heading2"/>
-                  </w:pPr>
-                </w:p>
-              </w:tc>
-            </w:tr>
-            <w:tr>
-              <w:tc>
-                <w:tcPr>
-                  <w:tcW w:w="4258" w:type="dxa"/>
-                </w:tcPr>
-                <w:p>
-                  <w:pPr>
-                    <w:pStyle w:val="Heading2"/>
-                  </w:pPr>
-                  <w:r>
-                    <w:t>Story</w:t>
-                  </w:r>
-                </w:p>
-              </w:tc>
-              <w:tc>
-                <w:tcPr>
-                  <w:tcW w:w="4258" w:type="dxa"/>
-                </w:tcPr>
-                <w:p>
-                  <w:r>
-                    <w:t>As a User, I want to be able to search through each build on the page to find a build by name or build ID or Team name/ID. This would help with eliminating noise on the page when I know exactly what information I am looking for.</w:t>
-                  </w:r>
-                </w:p>
-              </w:tc>
-            </w:tr>
-          </w:tbl>
-          <w:p/>
-        </w:tc>
-      </w:tr>
-    </w:tbl>
-    <w:p>
-      <w:pPr>
-        <w:pStyle w:val="Heading1"/>
-      </w:pPr>
-    </w:p>
-    <w:tbl>
-      <w:tblPr>
-        <w:tblStyle w:val="TableGrid"/>
-        <w:tblW w:w="0" w:type="auto"/>
-        <w:tblLook w:val="04A0" w:firstRow="1" w:lastRow="0" w:firstColumn="1" w:lastColumn="0" w:noHBand="0" w:noVBand="1"/>
-      </w:tblPr>
-      <w:tblGrid>
-        <w:gridCol w:w="8516"/>
-      </w:tblGrid>
-      <w:tr>
-        <w:tc>
-          <w:tcPr>
-            <w:tcW w:w="8516" w:type="dxa"/>
-          </w:tcPr>
-          <w:p>
-            <w:pPr>
-              <w:pStyle w:val="Heading1"/>
-            </w:pPr>
-            <w:r>
-              <w:t>Filter Results</w:t>
-            </w:r>
-          </w:p>
-        </w:tc>
-      </w:tr>
-      <w:tr>
-        <w:trPr>
-          <w:trHeight w:val="1899"/>
-        </w:trPr>
-        <w:tc>
-          <w:tcPr>
-            <w:tcW w:w="8516" w:type="dxa"/>
-          </w:tcPr>
-          <w:p>
-            <w:pPr>
-              <w:jc w:val="center"/>
-            </w:pPr>
-          </w:p>
-          <w:p>
-            <w:pPr>
-              <w:jc w:val="center"/>
-            </w:pPr>
-            <w:bookmarkStart w:id="0" w:name="_GoBack"/>
-            <w:bookmarkEnd w:id="0"/>
-            <w:r>
-              <w:rPr>
-                <w:noProof/>
-              </w:rPr>
-              <w:drawing>
-                <wp:inline distT="0" distB="0" distL="0" distR="0" wp14:anchorId="3C9B0C68" wp14:editId="2337D669">
-                  <wp:extent cx="3175000" cy="677545"/>
-                  <wp:effectExtent l="0" t="0" r="0" b="8255"/>
-                  <wp:docPr id="3" name="Picture 3"/>
-                  <wp:cNvGraphicFramePr>
-                    <a:graphicFrameLocks xmlns:a="http://schemas.openxmlformats.org/drawingml/2006/main" noChangeAspect="1"/>
-                  </wp:cNvGraphicFramePr>
-                  <a:graphic xmlns:a="http://schemas.openxmlformats.org/drawingml/2006/main">
-                    <a:graphicData uri="http://schemas.openxmlformats.org/drawingml/2006/picture">
-                      <pic:pic xmlns:pic="http://schemas.openxmlformats.org/drawingml/2006/picture">
-                        <pic:nvPicPr>
-                          <pic:cNvPr id="0" name="Picture 3"/>
-                          <pic:cNvPicPr>
-                            <a:picLocks noChangeAspect="1" noChangeArrowheads="1"/>
-                          </pic:cNvPicPr>
-                        </pic:nvPicPr>
-                        <pic:blipFill>
-                          <a:blip r:embed="rId7">
-                            <a:extLst>
-                              <a:ext uri="{28A0092B-C50C-407E-A947-70E740481C1C}">
-                                <a14:useLocalDpi xmlns:a14="http://schemas.microsoft.com/office/drawing/2010/main" val="0"/>
-                              </a:ext>
-                            </a:extLst>
-                          </a:blip>
-                          <a:srcRect/>
-                          <a:stretch>
-                            <a:fillRect/>
-                          </a:stretch>
-                        </pic:blipFill>
-                        <pic:spPr bwMode="auto">
-                          <a:xfrm>
-                            <a:off x="0" y="0"/>
-                            <a:ext cx="3175000" cy="677545"/>
-                          </a:xfrm>
-                          <a:prstGeom prst="rect">
-                            <a:avLst/>
-                          </a:prstGeom>
-                          <a:noFill/>
-                          <a:ln>
-                            <a:noFill/>
-                          </a:ln>
-                        </pic:spPr>
-                      </pic:pic>
-                    </a:graphicData>
-                  </a:graphic>
-                </wp:inline>
-              </w:drawing>
-            </w:r>
-          </w:p>
-        </w:tc>
-      </w:tr>
-      <w:tr>
-        <w:tc>
-          <w:tcPr>
-            <w:tcW w:w="8516" w:type="dxa"/>
-          </w:tcPr>
-          <w:tbl>
-            <w:tblPr>
-              <w:tblStyle w:val="TableGrid"/>
-              <w:tblW w:w="0" w:type="auto"/>
-              <w:tblLook w:val="04A0" w:firstRow="1" w:lastRow="0" w:firstColumn="1" w:lastColumn="0" w:noHBand="0" w:noVBand="1"/>
-            </w:tblPr>
-            <w:tblGrid>
-              <w:gridCol w:w="4140"/>
-              <w:gridCol w:w="4150"/>
-            </w:tblGrid>
-            <w:tr>
-              <w:tc>
-                <w:tcPr>
-                  <w:tcW w:w="4258" w:type="dxa"/>
-                </w:tcPr>
-                <w:p>
-                  <w:pPr>
-                    <w:pStyle w:val="Heading2"/>
-                  </w:pPr>
-                  <w:r>
-                    <w:t>Primary Actor</w:t>
-                  </w:r>
-                </w:p>
-              </w:tc>
-              <w:tc>
-                <w:tcPr>
-                  <w:tcW w:w="4258" w:type="dxa"/>
-                </w:tcPr>
-                <w:p>
-                  <w:r>
-                    <w:t>User</w:t>
-                  </w:r>
-                </w:p>
-              </w:tc>
-            </w:tr>
-            <w:tr>
-              <w:tc>
-                <w:tcPr>
-                  <w:tcW w:w="4258" w:type="dxa"/>
-                </w:tcPr>
-                <w:p>
-                  <w:pPr>
-                    <w:pStyle w:val="Heading2"/>
-                  </w:pPr>
-                  <w:r>
-                    <w:t>Scope</w:t>
-                  </w:r>
-                </w:p>
-              </w:tc>
-              <w:tc>
-                <w:tcPr>
-                  <w:tcW w:w="4258" w:type="dxa"/>
-                </w:tcPr>
-                <w:p>
-                  <w:pPr>
-                    <w:pStyle w:val="Heading2"/>
-                  </w:pPr>
-                </w:p>
-              </w:tc>
-            </w:tr>
-            <w:tr>
-              <w:tc>
-                <w:tcPr>
-                  <w:tcW w:w="4258" w:type="dxa"/>
-                </w:tcPr>
-                <w:p>
-                  <w:pPr>
-                    <w:pStyle w:val="Heading2"/>
-                  </w:pPr>
-                  <w:r>
-                    <w:t>Level</w:t>
-                  </w:r>
-                </w:p>
-              </w:tc>
-              <w:tc>
-                <w:tcPr>
-                  <w:tcW w:w="4258" w:type="dxa"/>
-                </w:tcPr>
-                <w:p>
-                  <w:pPr>
-                    <w:pStyle w:val="Heading2"/>
-                  </w:pPr>
-                </w:p>
-              </w:tc>
-            </w:tr>
-            <w:tr>
-              <w:tc>
-                <w:tcPr>
-                  <w:tcW w:w="4258" w:type="dxa"/>
-                </w:tcPr>
-                <w:p>
-                  <w:pPr>
-                    <w:pStyle w:val="Heading2"/>
-                  </w:pPr>
-                  <w:r>
-                    <w:t>Story</w:t>
-                  </w:r>
-                </w:p>
-              </w:tc>
-              <w:tc>
-                <w:tcPr>
-                  <w:tcW w:w="4258" w:type="dxa"/>
-                </w:tcPr>
-                <w:p>
-                  <w:r>
-                    <w:t>As a User, I want to be able to filter builds by summary statistics, allowing me to view, for example, Builds with a build time of greater than 60seconds.</w:t>
-                  </w:r>
-                </w:p>
-              </w:tc>
-            </w:tr>
-          </w:tbl>
-          <w:p/>
-        </w:tc>
-      </w:tr>
-    </w:tbl>
     <w:p>
       <w:pPr>
         <w:pStyle w:val="Heading1"/>
@@ -755,7 +345,7 @@
                           </pic:cNvPicPr>
                         </pic:nvPicPr>
                         <pic:blipFill>
-                          <a:blip r:embed="rId8">
+                          <a:blip r:embed="rId6">
                             <a:extLst>
                               <a:ext uri="{28A0092B-C50C-407E-A947-70E740481C1C}">
                                 <a14:useLocalDpi xmlns:a14="http://schemas.microsoft.com/office/drawing/2010/main" val="0"/>
@@ -801,8 +391,8 @@
               <w:tblLook w:val="04A0" w:firstRow="1" w:lastRow="0" w:firstColumn="1" w:lastColumn="0" w:noHBand="0" w:noVBand="1"/>
             </w:tblPr>
             <w:tblGrid>
-              <w:gridCol w:w="4143"/>
-              <w:gridCol w:w="4147"/>
+              <w:gridCol w:w="4136"/>
+              <w:gridCol w:w="4154"/>
             </w:tblGrid>
             <w:tr>
               <w:tc>
@@ -814,6 +404,7 @@
                     <w:pStyle w:val="Heading2"/>
                   </w:pPr>
                   <w:r>
+                    <w:lastRenderedPageBreak/>
                     <w:t>Primary Actor</w:t>
                   </w:r>
                 </w:p>
@@ -839,7 +430,7 @@
                     <w:pStyle w:val="Heading2"/>
                   </w:pPr>
                   <w:r>
-                    <w:t>Scope</w:t>
+                    <w:t>Secondary Actor(s)</w:t>
                   </w:r>
                 </w:p>
               </w:tc>
@@ -901,13 +492,18 @@
                   <w:r>
                     <w:t xml:space="preserve">As a User, I want to order results by all columns. </w:t>
                   </w:r>
+                  <w:proofErr w:type="spellStart"/>
                   <w:proofErr w:type="gramStart"/>
                   <w:r>
                     <w:t>i</w:t>
                   </w:r>
                   <w:proofErr w:type="gramEnd"/>
                   <w:r>
-                    <w:t>.e., build number, name, manager, summary statistics etc.</w:t>
+                    <w:t>.e</w:t>
+                  </w:r>
+                  <w:proofErr w:type="spellEnd"/>
+                  <w:r>
+                    <w:t xml:space="preserve"> General transformation statistics </w:t>
                   </w:r>
                 </w:p>
               </w:tc>
@@ -990,7 +586,7 @@
                           </pic:cNvPicPr>
                         </pic:nvPicPr>
                         <pic:blipFill>
-                          <a:blip r:embed="rId9">
+                          <a:blip r:embed="rId7">
                             <a:extLst>
                               <a:ext uri="{28A0092B-C50C-407E-A947-70E740481C1C}">
                                 <a14:useLocalDpi xmlns:a14="http://schemas.microsoft.com/office/drawing/2010/main" val="0"/>
@@ -1036,8 +632,8 @@
               <w:tblLook w:val="04A0" w:firstRow="1" w:lastRow="0" w:firstColumn="1" w:lastColumn="0" w:noHBand="0" w:noVBand="1"/>
             </w:tblPr>
             <w:tblGrid>
-              <w:gridCol w:w="4137"/>
-              <w:gridCol w:w="4153"/>
+              <w:gridCol w:w="4143"/>
+              <w:gridCol w:w="4147"/>
             </w:tblGrid>
             <w:tr>
               <w:tc>
@@ -1074,7 +670,7 @@
                     <w:pStyle w:val="Heading2"/>
                   </w:pPr>
                   <w:r>
-                    <w:t>Scope</w:t>
+                    <w:t>Secondary Actor(s)</w:t>
                   </w:r>
                 </w:p>
               </w:tc>
@@ -1143,6 +739,755 @@
                   <w:proofErr w:type="gramEnd"/>
                   <w:r>
                     <w:t xml:space="preserve"> adoption of continuous delivery. This would be represented best as graphs of the summary statistics over time. Additional Team information could be provided for here.</w:t>
+                  </w:r>
+                </w:p>
+              </w:tc>
+            </w:tr>
+          </w:tbl>
+          <w:p/>
+        </w:tc>
+      </w:tr>
+    </w:tbl>
+    <w:p/>
+    <w:p/>
+    <w:tbl>
+      <w:tblPr>
+        <w:tblStyle w:val="TableGrid"/>
+        <w:tblW w:w="0" w:type="auto"/>
+        <w:tblLook w:val="04A0" w:firstRow="1" w:lastRow="0" w:firstColumn="1" w:lastColumn="0" w:noHBand="0" w:noVBand="1"/>
+      </w:tblPr>
+      <w:tblGrid>
+        <w:gridCol w:w="8516"/>
+      </w:tblGrid>
+      <w:tr>
+        <w:trPr>
+          <w:trHeight w:val="658"/>
+        </w:trPr>
+        <w:tc>
+          <w:tcPr>
+            <w:tcW w:w="8516" w:type="dxa"/>
+          </w:tcPr>
+          <w:p>
+            <w:pPr>
+              <w:pStyle w:val="Heading1"/>
+            </w:pPr>
+            <w:r>
+              <w:t>Team Progress Granularity</w:t>
+            </w:r>
+          </w:p>
+        </w:tc>
+      </w:tr>
+      <w:tr>
+        <w:trPr>
+          <w:trHeight w:val="1335"/>
+        </w:trPr>
+        <w:tc>
+          <w:tcPr>
+            <w:tcW w:w="8516" w:type="dxa"/>
+          </w:tcPr>
+          <w:p>
+            <w:pPr>
+              <w:jc w:val="center"/>
+            </w:pPr>
+          </w:p>
+          <w:p>
+            <w:pPr>
+              <w:jc w:val="center"/>
+            </w:pPr>
+            <w:r>
+              <w:rPr>
+                <w:noProof/>
+              </w:rPr>
+              <w:drawing>
+                <wp:inline distT="0" distB="0" distL="0" distR="0" wp14:anchorId="4DEC8143" wp14:editId="0527BDE3">
+                  <wp:extent cx="3175000" cy="677545"/>
+                  <wp:effectExtent l="0" t="0" r="0" b="8255"/>
+                  <wp:docPr id="2" name="Picture 2"/>
+                  <wp:cNvGraphicFramePr>
+                    <a:graphicFrameLocks xmlns:a="http://schemas.openxmlformats.org/drawingml/2006/main" noChangeAspect="1"/>
+                  </wp:cNvGraphicFramePr>
+                  <a:graphic xmlns:a="http://schemas.openxmlformats.org/drawingml/2006/main">
+                    <a:graphicData uri="http://schemas.openxmlformats.org/drawingml/2006/picture">
+                      <pic:pic xmlns:pic="http://schemas.openxmlformats.org/drawingml/2006/picture">
+                        <pic:nvPicPr>
+                          <pic:cNvPr id="0" name="Picture 1"/>
+                          <pic:cNvPicPr>
+                            <a:picLocks noChangeAspect="1" noChangeArrowheads="1"/>
+                          </pic:cNvPicPr>
+                        </pic:nvPicPr>
+                        <pic:blipFill>
+                          <a:blip r:embed="rId5">
+                            <a:extLst>
+                              <a:ext uri="{28A0092B-C50C-407E-A947-70E740481C1C}">
+                                <a14:useLocalDpi xmlns:a14="http://schemas.microsoft.com/office/drawing/2010/main" val="0"/>
+                              </a:ext>
+                            </a:extLst>
+                          </a:blip>
+                          <a:srcRect/>
+                          <a:stretch>
+                            <a:fillRect/>
+                          </a:stretch>
+                        </pic:blipFill>
+                        <pic:spPr bwMode="auto">
+                          <a:xfrm>
+                            <a:off x="0" y="0"/>
+                            <a:ext cx="3175000" cy="677545"/>
+                          </a:xfrm>
+                          <a:prstGeom prst="rect">
+                            <a:avLst/>
+                          </a:prstGeom>
+                          <a:noFill/>
+                          <a:ln>
+                            <a:noFill/>
+                          </a:ln>
+                        </pic:spPr>
+                      </pic:pic>
+                    </a:graphicData>
+                  </a:graphic>
+                </wp:inline>
+              </w:drawing>
+            </w:r>
+          </w:p>
+          <w:p>
+            <w:pPr>
+              <w:jc w:val="center"/>
+            </w:pPr>
+          </w:p>
+        </w:tc>
+      </w:tr>
+      <w:tr>
+        <w:tc>
+          <w:tcPr>
+            <w:tcW w:w="8516" w:type="dxa"/>
+          </w:tcPr>
+          <w:tbl>
+            <w:tblPr>
+              <w:tblStyle w:val="TableGrid"/>
+              <w:tblW w:w="0" w:type="auto"/>
+              <w:tblLook w:val="04A0" w:firstRow="1" w:lastRow="0" w:firstColumn="1" w:lastColumn="0" w:noHBand="0" w:noVBand="1"/>
+            </w:tblPr>
+            <w:tblGrid>
+              <w:gridCol w:w="4126"/>
+              <w:gridCol w:w="4164"/>
+            </w:tblGrid>
+            <w:tr>
+              <w:tc>
+                <w:tcPr>
+                  <w:tcW w:w="4258" w:type="dxa"/>
+                </w:tcPr>
+                <w:p>
+                  <w:pPr>
+                    <w:pStyle w:val="Heading2"/>
+                  </w:pPr>
+                  <w:r>
+                    <w:t>Primary Actor</w:t>
+                  </w:r>
+                </w:p>
+              </w:tc>
+              <w:tc>
+                <w:tcPr>
+                  <w:tcW w:w="4258" w:type="dxa"/>
+                </w:tcPr>
+                <w:p>
+                  <w:r>
+                    <w:t>Product Team Member</w:t>
+                  </w:r>
+                </w:p>
+                <w:p/>
+                <w:p>
+                  <w:r>
+                    <w:t>Product team manager</w:t>
+                  </w:r>
+                </w:p>
+                <w:p/>
+                <w:p>
+                  <w:r>
+                    <w:t>Executive/Director</w:t>
+                  </w:r>
+                </w:p>
+              </w:tc>
+            </w:tr>
+            <w:tr>
+              <w:tc>
+                <w:tcPr>
+                  <w:tcW w:w="4258" w:type="dxa"/>
+                </w:tcPr>
+                <w:p>
+                  <w:pPr>
+                    <w:pStyle w:val="Heading2"/>
+                  </w:pPr>
+                  <w:r>
+                    <w:t>Secondary Actor(s)</w:t>
+                  </w:r>
+                </w:p>
+              </w:tc>
+              <w:tc>
+                <w:tcPr>
+                  <w:tcW w:w="4258" w:type="dxa"/>
+                </w:tcPr>
+                <w:p>
+                  <w:pPr>
+                    <w:pStyle w:val="Heading2"/>
+                  </w:pPr>
+                </w:p>
+              </w:tc>
+            </w:tr>
+            <w:tr>
+              <w:tc>
+                <w:tcPr>
+                  <w:tcW w:w="4258" w:type="dxa"/>
+                </w:tcPr>
+                <w:p>
+                  <w:pPr>
+                    <w:pStyle w:val="Heading2"/>
+                  </w:pPr>
+                  <w:r>
+                    <w:t>Level</w:t>
+                  </w:r>
+                </w:p>
+              </w:tc>
+              <w:tc>
+                <w:tcPr>
+                  <w:tcW w:w="4258" w:type="dxa"/>
+                </w:tcPr>
+                <w:p>
+                  <w:pPr>
+                    <w:pStyle w:val="Heading2"/>
+                  </w:pPr>
+                </w:p>
+              </w:tc>
+            </w:tr>
+            <w:tr>
+              <w:tc>
+                <w:tcPr>
+                  <w:tcW w:w="4258" w:type="dxa"/>
+                </w:tcPr>
+                <w:p>
+                  <w:pPr>
+                    <w:pStyle w:val="Heading2"/>
+                  </w:pPr>
+                  <w:r>
+                    <w:t>Story</w:t>
+                  </w:r>
+                </w:p>
+              </w:tc>
+              <w:tc>
+                <w:tcPr>
+                  <w:tcW w:w="4258" w:type="dxa"/>
+                </w:tcPr>
+                <w:p>
+                  <w:r>
+                    <w:t>Areas where the team need to improve to conform to CD adoption goals</w:t>
+                  </w:r>
+                </w:p>
+              </w:tc>
+            </w:tr>
+          </w:tbl>
+          <w:p/>
+        </w:tc>
+      </w:tr>
+    </w:tbl>
+    <w:p>
+      <w:pPr>
+        <w:pStyle w:val="Heading2"/>
+      </w:pPr>
+    </w:p>
+    <w:p/>
+    <w:p/>
+    <w:tbl>
+      <w:tblPr>
+        <w:tblStyle w:val="TableGrid"/>
+        <w:tblW w:w="0" w:type="auto"/>
+        <w:tblLook w:val="04A0" w:firstRow="1" w:lastRow="0" w:firstColumn="1" w:lastColumn="0" w:noHBand="0" w:noVBand="1"/>
+      </w:tblPr>
+      <w:tblGrid>
+        <w:gridCol w:w="8516"/>
+      </w:tblGrid>
+      <w:tr>
+        <w:trPr>
+          <w:trHeight w:val="658"/>
+        </w:trPr>
+        <w:tc>
+          <w:tcPr>
+            <w:tcW w:w="8516" w:type="dxa"/>
+          </w:tcPr>
+          <w:p>
+            <w:pPr>
+              <w:pStyle w:val="Heading1"/>
+            </w:pPr>
+            <w:r>
+              <w:t>Historical Analysis</w:t>
+            </w:r>
+          </w:p>
+        </w:tc>
+      </w:tr>
+      <w:tr>
+        <w:trPr>
+          <w:trHeight w:val="1335"/>
+        </w:trPr>
+        <w:tc>
+          <w:tcPr>
+            <w:tcW w:w="8516" w:type="dxa"/>
+          </w:tcPr>
+          <w:p>
+            <w:pPr>
+              <w:jc w:val="center"/>
+            </w:pPr>
+          </w:p>
+          <w:p>
+            <w:pPr>
+              <w:jc w:val="center"/>
+            </w:pPr>
+            <w:r>
+              <w:rPr>
+                <w:noProof/>
+              </w:rPr>
+              <w:drawing>
+                <wp:inline distT="0" distB="0" distL="0" distR="0" wp14:anchorId="2D97164F" wp14:editId="183FA0AE">
+                  <wp:extent cx="3175000" cy="677545"/>
+                  <wp:effectExtent l="0" t="0" r="0" b="8255"/>
+                  <wp:docPr id="3" name="Picture 3"/>
+                  <wp:cNvGraphicFramePr>
+                    <a:graphicFrameLocks xmlns:a="http://schemas.openxmlformats.org/drawingml/2006/main" noChangeAspect="1"/>
+                  </wp:cNvGraphicFramePr>
+                  <a:graphic xmlns:a="http://schemas.openxmlformats.org/drawingml/2006/main">
+                    <a:graphicData uri="http://schemas.openxmlformats.org/drawingml/2006/picture">
+                      <pic:pic xmlns:pic="http://schemas.openxmlformats.org/drawingml/2006/picture">
+                        <pic:nvPicPr>
+                          <pic:cNvPr id="0" name="Picture 1"/>
+                          <pic:cNvPicPr>
+                            <a:picLocks noChangeAspect="1" noChangeArrowheads="1"/>
+                          </pic:cNvPicPr>
+                        </pic:nvPicPr>
+                        <pic:blipFill>
+                          <a:blip r:embed="rId5">
+                            <a:extLst>
+                              <a:ext uri="{28A0092B-C50C-407E-A947-70E740481C1C}">
+                                <a14:useLocalDpi xmlns:a14="http://schemas.microsoft.com/office/drawing/2010/main" val="0"/>
+                              </a:ext>
+                            </a:extLst>
+                          </a:blip>
+                          <a:srcRect/>
+                          <a:stretch>
+                            <a:fillRect/>
+                          </a:stretch>
+                        </pic:blipFill>
+                        <pic:spPr bwMode="auto">
+                          <a:xfrm>
+                            <a:off x="0" y="0"/>
+                            <a:ext cx="3175000" cy="677545"/>
+                          </a:xfrm>
+                          <a:prstGeom prst="rect">
+                            <a:avLst/>
+                          </a:prstGeom>
+                          <a:noFill/>
+                          <a:ln>
+                            <a:noFill/>
+                          </a:ln>
+                        </pic:spPr>
+                      </pic:pic>
+                    </a:graphicData>
+                  </a:graphic>
+                </wp:inline>
+              </w:drawing>
+            </w:r>
+          </w:p>
+          <w:p>
+            <w:pPr>
+              <w:jc w:val="center"/>
+            </w:pPr>
+          </w:p>
+        </w:tc>
+      </w:tr>
+      <w:tr>
+        <w:tc>
+          <w:tcPr>
+            <w:tcW w:w="8516" w:type="dxa"/>
+          </w:tcPr>
+          <w:tbl>
+            <w:tblPr>
+              <w:tblStyle w:val="TableGrid"/>
+              <w:tblW w:w="0" w:type="auto"/>
+              <w:tblLook w:val="04A0" w:firstRow="1" w:lastRow="0" w:firstColumn="1" w:lastColumn="0" w:noHBand="0" w:noVBand="1"/>
+            </w:tblPr>
+            <w:tblGrid>
+              <w:gridCol w:w="4126"/>
+              <w:gridCol w:w="4164"/>
+            </w:tblGrid>
+            <w:tr>
+              <w:tc>
+                <w:tcPr>
+                  <w:tcW w:w="4258" w:type="dxa"/>
+                </w:tcPr>
+                <w:p>
+                  <w:pPr>
+                    <w:pStyle w:val="Heading2"/>
+                  </w:pPr>
+                  <w:r>
+                    <w:t>Primary Actor</w:t>
+                  </w:r>
+                </w:p>
+              </w:tc>
+              <w:tc>
+                <w:tcPr>
+                  <w:tcW w:w="4258" w:type="dxa"/>
+                </w:tcPr>
+                <w:p>
+                  <w:r>
+                    <w:t>Product Team Member</w:t>
+                  </w:r>
+                </w:p>
+                <w:p/>
+                <w:p>
+                  <w:r>
+                    <w:t>Product team manager</w:t>
+                  </w:r>
+                </w:p>
+                <w:p/>
+                <w:p>
+                  <w:r>
+                    <w:t>Executive/Director</w:t>
+                  </w:r>
+                </w:p>
+              </w:tc>
+            </w:tr>
+            <w:tr>
+              <w:tc>
+                <w:tcPr>
+                  <w:tcW w:w="4258" w:type="dxa"/>
+                </w:tcPr>
+                <w:p>
+                  <w:pPr>
+                    <w:pStyle w:val="Heading2"/>
+                  </w:pPr>
+                  <w:r>
+                    <w:t>Secondary Actor(s)</w:t>
+                  </w:r>
+                </w:p>
+              </w:tc>
+              <w:tc>
+                <w:tcPr>
+                  <w:tcW w:w="4258" w:type="dxa"/>
+                </w:tcPr>
+                <w:p>
+                  <w:pPr>
+                    <w:pStyle w:val="Heading2"/>
+                  </w:pPr>
+                </w:p>
+              </w:tc>
+            </w:tr>
+            <w:tr>
+              <w:tc>
+                <w:tcPr>
+                  <w:tcW w:w="4258" w:type="dxa"/>
+                </w:tcPr>
+                <w:p>
+                  <w:pPr>
+                    <w:pStyle w:val="Heading2"/>
+                  </w:pPr>
+                  <w:r>
+                    <w:t>Level</w:t>
+                  </w:r>
+                </w:p>
+              </w:tc>
+              <w:tc>
+                <w:tcPr>
+                  <w:tcW w:w="4258" w:type="dxa"/>
+                </w:tcPr>
+                <w:p>
+                  <w:pPr>
+                    <w:pStyle w:val="Heading2"/>
+                  </w:pPr>
+                </w:p>
+              </w:tc>
+            </w:tr>
+            <w:tr>
+              <w:tc>
+                <w:tcPr>
+                  <w:tcW w:w="4258" w:type="dxa"/>
+                </w:tcPr>
+                <w:p>
+                  <w:pPr>
+                    <w:pStyle w:val="Heading2"/>
+                  </w:pPr>
+                  <w:r>
+                    <w:t>Story</w:t>
+                  </w:r>
+                </w:p>
+              </w:tc>
+              <w:tc>
+                <w:tcPr>
+                  <w:tcW w:w="4258" w:type="dxa"/>
+                </w:tcPr>
+                <w:p>
+                  <w:r>
+                    <w:t xml:space="preserve">As a </w:t>
+                  </w:r>
+                  <w:r>
+                    <w:t xml:space="preserve">Product Team </w:t>
+                  </w:r>
+                  <w:r>
+                    <w:t xml:space="preserve">Manager, I want to view on a team by team basis, how the team is progressing with </w:t>
+                  </w:r>
+                  <w:proofErr w:type="gramStart"/>
+                  <w:r>
+                    <w:t>it’s</w:t>
+                  </w:r>
+                  <w:proofErr w:type="gramEnd"/>
+                  <w:r>
+                    <w:t xml:space="preserve"> adoption of continuous delivery. This would be represented best as graphs of the summary statistics over time. Additional Team information could be provided for her</w:t>
+                  </w:r>
+                  <w:r>
+                    <w:t>e</w:t>
+                  </w:r>
+                  <w:r>
+                    <w:t>.</w:t>
+                  </w:r>
+                </w:p>
+              </w:tc>
+            </w:tr>
+          </w:tbl>
+          <w:p/>
+        </w:tc>
+      </w:tr>
+    </w:tbl>
+    <w:p>
+      <w:pPr>
+        <w:pStyle w:val="Heading2"/>
+      </w:pPr>
+    </w:p>
+    <w:p/>
+    <w:p/>
+    <w:tbl>
+      <w:tblPr>
+        <w:tblStyle w:val="TableGrid"/>
+        <w:tblW w:w="0" w:type="auto"/>
+        <w:tblLook w:val="04A0" w:firstRow="1" w:lastRow="0" w:firstColumn="1" w:lastColumn="0" w:noHBand="0" w:noVBand="1"/>
+      </w:tblPr>
+      <w:tblGrid>
+        <w:gridCol w:w="8516"/>
+      </w:tblGrid>
+      <w:tr>
+        <w:trPr>
+          <w:trHeight w:val="658"/>
+        </w:trPr>
+        <w:tc>
+          <w:tcPr>
+            <w:tcW w:w="8516" w:type="dxa"/>
+          </w:tcPr>
+          <w:p>
+            <w:pPr>
+              <w:pStyle w:val="Heading1"/>
+            </w:pPr>
+            <w:r>
+              <w:t>Dashboard Refresh</w:t>
+            </w:r>
+          </w:p>
+        </w:tc>
+      </w:tr>
+      <w:tr>
+        <w:trPr>
+          <w:trHeight w:val="1335"/>
+        </w:trPr>
+        <w:tc>
+          <w:tcPr>
+            <w:tcW w:w="8516" w:type="dxa"/>
+          </w:tcPr>
+          <w:p>
+            <w:pPr>
+              <w:jc w:val="center"/>
+            </w:pPr>
+          </w:p>
+          <w:p>
+            <w:pPr>
+              <w:jc w:val="center"/>
+            </w:pPr>
+            <w:r>
+              <w:rPr>
+                <w:noProof/>
+              </w:rPr>
+              <w:drawing>
+                <wp:inline distT="0" distB="0" distL="0" distR="0" wp14:anchorId="31B178E0" wp14:editId="0076F0DC">
+                  <wp:extent cx="3175000" cy="677545"/>
+                  <wp:effectExtent l="0" t="0" r="0" b="8255"/>
+                  <wp:docPr id="5" name="Picture 5"/>
+                  <wp:cNvGraphicFramePr>
+                    <a:graphicFrameLocks xmlns:a="http://schemas.openxmlformats.org/drawingml/2006/main" noChangeAspect="1"/>
+                  </wp:cNvGraphicFramePr>
+                  <a:graphic xmlns:a="http://schemas.openxmlformats.org/drawingml/2006/main">
+                    <a:graphicData uri="http://schemas.openxmlformats.org/drawingml/2006/picture">
+                      <pic:pic xmlns:pic="http://schemas.openxmlformats.org/drawingml/2006/picture">
+                        <pic:nvPicPr>
+                          <pic:cNvPr id="0" name="Picture 1"/>
+                          <pic:cNvPicPr>
+                            <a:picLocks noChangeAspect="1" noChangeArrowheads="1"/>
+                          </pic:cNvPicPr>
+                        </pic:nvPicPr>
+                        <pic:blipFill>
+                          <a:blip r:embed="rId5">
+                            <a:extLst>
+                              <a:ext uri="{28A0092B-C50C-407E-A947-70E740481C1C}">
+                                <a14:useLocalDpi xmlns:a14="http://schemas.microsoft.com/office/drawing/2010/main" val="0"/>
+                              </a:ext>
+                            </a:extLst>
+                          </a:blip>
+                          <a:srcRect/>
+                          <a:stretch>
+                            <a:fillRect/>
+                          </a:stretch>
+                        </pic:blipFill>
+                        <pic:spPr bwMode="auto">
+                          <a:xfrm>
+                            <a:off x="0" y="0"/>
+                            <a:ext cx="3175000" cy="677545"/>
+                          </a:xfrm>
+                          <a:prstGeom prst="rect">
+                            <a:avLst/>
+                          </a:prstGeom>
+                          <a:noFill/>
+                          <a:ln>
+                            <a:noFill/>
+                          </a:ln>
+                        </pic:spPr>
+                      </pic:pic>
+                    </a:graphicData>
+                  </a:graphic>
+                </wp:inline>
+              </w:drawing>
+            </w:r>
+          </w:p>
+          <w:p>
+            <w:pPr>
+              <w:jc w:val="center"/>
+            </w:pPr>
+          </w:p>
+        </w:tc>
+      </w:tr>
+      <w:tr>
+        <w:tc>
+          <w:tcPr>
+            <w:tcW w:w="8516" w:type="dxa"/>
+          </w:tcPr>
+          <w:tbl>
+            <w:tblPr>
+              <w:tblStyle w:val="TableGrid"/>
+              <w:tblW w:w="0" w:type="auto"/>
+              <w:tblLook w:val="04A0" w:firstRow="1" w:lastRow="0" w:firstColumn="1" w:lastColumn="0" w:noHBand="0" w:noVBand="1"/>
+            </w:tblPr>
+            <w:tblGrid>
+              <w:gridCol w:w="4126"/>
+              <w:gridCol w:w="4164"/>
+            </w:tblGrid>
+            <w:tr>
+              <w:tc>
+                <w:tcPr>
+                  <w:tcW w:w="4258" w:type="dxa"/>
+                </w:tcPr>
+                <w:p>
+                  <w:pPr>
+                    <w:pStyle w:val="Heading2"/>
+                  </w:pPr>
+                  <w:r>
+                    <w:t>Primary Actor</w:t>
+                  </w:r>
+                </w:p>
+              </w:tc>
+              <w:tc>
+                <w:tcPr>
+                  <w:tcW w:w="4258" w:type="dxa"/>
+                </w:tcPr>
+                <w:p>
+                  <w:r>
+                    <w:t>Product Team Member</w:t>
+                  </w:r>
+                </w:p>
+                <w:p/>
+                <w:p>
+                  <w:r>
+                    <w:t>Product team manager</w:t>
+                  </w:r>
+                </w:p>
+                <w:p/>
+                <w:p>
+                  <w:r>
+                    <w:t>Executive/Director</w:t>
+                  </w:r>
+                </w:p>
+              </w:tc>
+            </w:tr>
+            <w:tr>
+              <w:tc>
+                <w:tcPr>
+                  <w:tcW w:w="4258" w:type="dxa"/>
+                </w:tcPr>
+                <w:p>
+                  <w:pPr>
+                    <w:pStyle w:val="Heading2"/>
+                  </w:pPr>
+                  <w:r>
+                    <w:t>Secondary Actor(s)</w:t>
+                  </w:r>
+                  <w:bookmarkStart w:id="0" w:name="_GoBack"/>
+                  <w:bookmarkEnd w:id="0"/>
+                </w:p>
+              </w:tc>
+              <w:tc>
+                <w:tcPr>
+                  <w:tcW w:w="4258" w:type="dxa"/>
+                </w:tcPr>
+                <w:p>
+                  <w:pPr>
+                    <w:pStyle w:val="Heading2"/>
+                  </w:pPr>
+                </w:p>
+              </w:tc>
+            </w:tr>
+            <w:tr>
+              <w:tc>
+                <w:tcPr>
+                  <w:tcW w:w="4258" w:type="dxa"/>
+                </w:tcPr>
+                <w:p>
+                  <w:pPr>
+                    <w:pStyle w:val="Heading2"/>
+                  </w:pPr>
+                  <w:r>
+                    <w:t>Level</w:t>
+                  </w:r>
+                </w:p>
+              </w:tc>
+              <w:tc>
+                <w:tcPr>
+                  <w:tcW w:w="4258" w:type="dxa"/>
+                </w:tcPr>
+                <w:p>
+                  <w:pPr>
+                    <w:pStyle w:val="Heading2"/>
+                  </w:pPr>
+                </w:p>
+              </w:tc>
+            </w:tr>
+            <w:tr>
+              <w:tc>
+                <w:tcPr>
+                  <w:tcW w:w="4258" w:type="dxa"/>
+                </w:tcPr>
+                <w:p>
+                  <w:pPr>
+                    <w:pStyle w:val="Heading2"/>
+                  </w:pPr>
+                  <w:r>
+                    <w:t>Story</w:t>
+                  </w:r>
+                </w:p>
+              </w:tc>
+              <w:tc>
+                <w:tcPr>
+                  <w:tcW w:w="4258" w:type="dxa"/>
+                </w:tcPr>
+                <w:p>
+                  <w:r>
+                    <w:t>Dashboard should refresh every hour or so.</w:t>
                   </w:r>
                 </w:p>
               </w:tc>
@@ -1369,6 +1714,7 @@
   <w:style w:type="character" w:default="1" w:styleId="DefaultParagraphFont">
     <w:name w:val="Default Paragraph Font"/>
     <w:uiPriority w:val="1"/>
+    <w:semiHidden/>
     <w:unhideWhenUsed/>
   </w:style>
   <w:style w:type="table" w:default="1" w:styleId="TableNormal">
@@ -1720,6 +2066,7 @@
   <w:style w:type="character" w:default="1" w:styleId="DefaultParagraphFont">
     <w:name w:val="Default Paragraph Font"/>
     <w:uiPriority w:val="1"/>
+    <w:semiHidden/>
     <w:unhideWhenUsed/>
   </w:style>
   <w:style w:type="table" w:default="1" w:styleId="TableNormal">

</xml_diff>

<commit_message>
Updated Use cases, need to include Use Case diagrams
</commit_message>
<xml_diff>
--- a/Documentation/Use Cases.docx
+++ b/Documentation/Use Cases.docx
@@ -155,18 +155,6 @@
                     <w:t>Product Team Member</w:t>
                   </w:r>
                 </w:p>
-                <w:p/>
-                <w:p>
-                  <w:r>
-                    <w:t>Product team manager</w:t>
-                  </w:r>
-                </w:p>
-                <w:p/>
-                <w:p>
-                  <w:r>
-                    <w:t>Executive/Director</w:t>
-                  </w:r>
-                </w:p>
               </w:tc>
             </w:tr>
             <w:tr>
@@ -188,9 +176,14 @@
                   <w:tcW w:w="4258" w:type="dxa"/>
                 </w:tcPr>
                 <w:p>
-                  <w:pPr>
-                    <w:pStyle w:val="Heading2"/>
-                  </w:pPr>
+                  <w:r>
+                    <w:t>Product team manager</w:t>
+                  </w:r>
+                </w:p>
+                <w:p>
+                  <w:r>
+                    <w:t>Executive/Director</w:t>
+                  </w:r>
                 </w:p>
               </w:tc>
             </w:tr>
@@ -213,9 +206,9 @@
                   <w:tcW w:w="4258" w:type="dxa"/>
                 </w:tcPr>
                 <w:p>
-                  <w:pPr>
-                    <w:pStyle w:val="Heading2"/>
-                  </w:pPr>
+                  <w:r>
+                    <w:t>1</w:t>
+                  </w:r>
                 </w:p>
               </w:tc>
             </w:tr>
@@ -245,7 +238,12 @@
                     <w:t>Product team member</w:t>
                   </w:r>
                   <w:r>
-                    <w:t xml:space="preserve">, I want to be able to view continuous delivery transformation </w:t>
+                    <w:t>, I want to be able to view c</w:t>
+                  </w:r>
+                  <w:bookmarkStart w:id="0" w:name="_GoBack"/>
+                  <w:bookmarkEnd w:id="0"/>
+                  <w:r>
+                    <w:t xml:space="preserve">ontinuous delivery transformation </w:t>
                   </w:r>
                   <w:r>
                     <w:t>assessments against agreed goals</w:t>
@@ -257,7 +255,7 @@
                     <w:t>my team</w:t>
                   </w:r>
                   <w:r>
-                    <w:t>. The most relevant information should be readily visible from a high level, with the option to delve deeper and view additional information and more detail where available. Graphing, where appropriate, would make this information more useful.</w:t>
+                    <w:t xml:space="preserve">. </w:t>
                   </w:r>
                 </w:p>
               </w:tc>
@@ -391,8 +389,8 @@
               <w:tblLook w:val="04A0" w:firstRow="1" w:lastRow="0" w:firstColumn="1" w:lastColumn="0" w:noHBand="0" w:noVBand="1"/>
             </w:tblPr>
             <w:tblGrid>
-              <w:gridCol w:w="4136"/>
-              <w:gridCol w:w="4154"/>
+              <w:gridCol w:w="4126"/>
+              <w:gridCol w:w="4164"/>
             </w:tblGrid>
             <w:tr>
               <w:tc>
@@ -415,7 +413,12 @@
                 </w:tcPr>
                 <w:p>
                   <w:r>
-                    <w:t>User</w:t>
+                    <w:t>Product team manager</w:t>
+                  </w:r>
+                </w:p>
+                <w:p>
+                  <w:r>
+                    <w:t>Executive/Director</w:t>
                   </w:r>
                 </w:p>
               </w:tc>
@@ -439,9 +442,9 @@
                   <w:tcW w:w="4258" w:type="dxa"/>
                 </w:tcPr>
                 <w:p>
-                  <w:pPr>
-                    <w:pStyle w:val="Heading2"/>
-                  </w:pPr>
+                  <w:r>
+                    <w:t>Product Team Member</w:t>
+                  </w:r>
                 </w:p>
               </w:tc>
             </w:tr>
@@ -464,9 +467,9 @@
                   <w:tcW w:w="4258" w:type="dxa"/>
                 </w:tcPr>
                 <w:p>
-                  <w:pPr>
-                    <w:pStyle w:val="Heading2"/>
-                  </w:pPr>
+                  <w:r>
+                    <w:t>2</w:t>
+                  </w:r>
                 </w:p>
               </w:tc>
             </w:tr>
@@ -490,255 +493,30 @@
                 </w:tcPr>
                 <w:p>
                   <w:r>
-                    <w:t xml:space="preserve">As a User, I want to order results by all columns. </w:t>
+                    <w:t xml:space="preserve">As a </w:t>
+                  </w:r>
+                  <w:r>
+                    <w:t>Manager/Director</w:t>
+                  </w:r>
+                  <w:r>
+                    <w:t>, I want to order results by</w:t>
+                  </w:r>
+                  <w:r>
+                    <w:t xml:space="preserve"> General transformation statistics </w:t>
+                  </w:r>
+                  <w:r>
+                    <w:t xml:space="preserve">(column) to better allow me to see how teams are progressing with their CD adoption in relation to other teams. This would better facilitate the </w:t>
                   </w:r>
                   <w:proofErr w:type="spellStart"/>
-                  <w:proofErr w:type="gramStart"/>
-                  <w:r>
-                    <w:t>i</w:t>
-                  </w:r>
-                  <w:proofErr w:type="gramEnd"/>
-                  <w:r>
-                    <w:t>.e</w:t>
+                  <w:r>
+                    <w:t>organi</w:t>
+                  </w:r>
+                  <w:r>
+                    <w:t>sation</w:t>
                   </w:r>
                   <w:proofErr w:type="spellEnd"/>
                   <w:r>
-                    <w:t xml:space="preserve"> General transformation statistics </w:t>
-                  </w:r>
-                </w:p>
-              </w:tc>
-            </w:tr>
-          </w:tbl>
-          <w:p/>
-        </w:tc>
-      </w:tr>
-    </w:tbl>
-    <w:p>
-      <w:pPr>
-        <w:pStyle w:val="Heading1"/>
-      </w:pPr>
-    </w:p>
-    <w:tbl>
-      <w:tblPr>
-        <w:tblStyle w:val="TableGrid"/>
-        <w:tblW w:w="0" w:type="auto"/>
-        <w:tblLook w:val="04A0" w:firstRow="1" w:lastRow="0" w:firstColumn="1" w:lastColumn="0" w:noHBand="0" w:noVBand="1"/>
-      </w:tblPr>
-      <w:tblGrid>
-        <w:gridCol w:w="8516"/>
-      </w:tblGrid>
-      <w:tr>
-        <w:tc>
-          <w:tcPr>
-            <w:tcW w:w="8516" w:type="dxa"/>
-          </w:tcPr>
-          <w:p>
-            <w:pPr>
-              <w:pStyle w:val="Heading1"/>
-            </w:pPr>
-            <w:proofErr w:type="spellStart"/>
-            <w:r>
-              <w:t>Analyse</w:t>
-            </w:r>
-            <w:proofErr w:type="spellEnd"/>
-            <w:r>
-              <w:t xml:space="preserve"> Progress</w:t>
-            </w:r>
-          </w:p>
-        </w:tc>
-      </w:tr>
-      <w:tr>
-        <w:trPr>
-          <w:trHeight w:val="1899"/>
-        </w:trPr>
-        <w:tc>
-          <w:tcPr>
-            <w:tcW w:w="8516" w:type="dxa"/>
-          </w:tcPr>
-          <w:p>
-            <w:pPr>
-              <w:jc w:val="center"/>
-            </w:pPr>
-          </w:p>
-          <w:p>
-            <w:pPr>
-              <w:jc w:val="center"/>
-            </w:pPr>
-            <w:r>
-              <w:rPr>
-                <w:noProof/>
-              </w:rPr>
-              <w:drawing>
-                <wp:inline distT="0" distB="0" distL="0" distR="0" wp14:anchorId="682B81BE" wp14:editId="681D3ABA">
-                  <wp:extent cx="3175000" cy="677545"/>
-                  <wp:effectExtent l="0" t="0" r="0" b="8255"/>
-                  <wp:docPr id="6" name="Picture 6"/>
-                  <wp:cNvGraphicFramePr>
-                    <a:graphicFrameLocks xmlns:a="http://schemas.openxmlformats.org/drawingml/2006/main" noChangeAspect="1"/>
-                  </wp:cNvGraphicFramePr>
-                  <a:graphic xmlns:a="http://schemas.openxmlformats.org/drawingml/2006/main">
-                    <a:graphicData uri="http://schemas.openxmlformats.org/drawingml/2006/picture">
-                      <pic:pic xmlns:pic="http://schemas.openxmlformats.org/drawingml/2006/picture">
-                        <pic:nvPicPr>
-                          <pic:cNvPr id="0" name="Picture 6"/>
-                          <pic:cNvPicPr>
-                            <a:picLocks noChangeAspect="1" noChangeArrowheads="1"/>
-                          </pic:cNvPicPr>
-                        </pic:nvPicPr>
-                        <pic:blipFill>
-                          <a:blip r:embed="rId7">
-                            <a:extLst>
-                              <a:ext uri="{28A0092B-C50C-407E-A947-70E740481C1C}">
-                                <a14:useLocalDpi xmlns:a14="http://schemas.microsoft.com/office/drawing/2010/main" val="0"/>
-                              </a:ext>
-                            </a:extLst>
-                          </a:blip>
-                          <a:srcRect/>
-                          <a:stretch>
-                            <a:fillRect/>
-                          </a:stretch>
-                        </pic:blipFill>
-                        <pic:spPr bwMode="auto">
-                          <a:xfrm>
-                            <a:off x="0" y="0"/>
-                            <a:ext cx="3175000" cy="677545"/>
-                          </a:xfrm>
-                          <a:prstGeom prst="rect">
-                            <a:avLst/>
-                          </a:prstGeom>
-                          <a:noFill/>
-                          <a:ln>
-                            <a:noFill/>
-                          </a:ln>
-                        </pic:spPr>
-                      </pic:pic>
-                    </a:graphicData>
-                  </a:graphic>
-                </wp:inline>
-              </w:drawing>
-            </w:r>
-          </w:p>
-        </w:tc>
-      </w:tr>
-      <w:tr>
-        <w:tc>
-          <w:tcPr>
-            <w:tcW w:w="8516" w:type="dxa"/>
-          </w:tcPr>
-          <w:tbl>
-            <w:tblPr>
-              <w:tblStyle w:val="TableGrid"/>
-              <w:tblW w:w="0" w:type="auto"/>
-              <w:tblLook w:val="04A0" w:firstRow="1" w:lastRow="0" w:firstColumn="1" w:lastColumn="0" w:noHBand="0" w:noVBand="1"/>
-            </w:tblPr>
-            <w:tblGrid>
-              <w:gridCol w:w="4143"/>
-              <w:gridCol w:w="4147"/>
-            </w:tblGrid>
-            <w:tr>
-              <w:tc>
-                <w:tcPr>
-                  <w:tcW w:w="4258" w:type="dxa"/>
-                </w:tcPr>
-                <w:p>
-                  <w:pPr>
-                    <w:pStyle w:val="Heading2"/>
-                  </w:pPr>
-                  <w:r>
-                    <w:t>Primary Actor</w:t>
-                  </w:r>
-                </w:p>
-              </w:tc>
-              <w:tc>
-                <w:tcPr>
-                  <w:tcW w:w="4258" w:type="dxa"/>
-                </w:tcPr>
-                <w:p>
-                  <w:r>
-                    <w:t>Manager</w:t>
-                  </w:r>
-                </w:p>
-              </w:tc>
-            </w:tr>
-            <w:tr>
-              <w:tc>
-                <w:tcPr>
-                  <w:tcW w:w="4258" w:type="dxa"/>
-                </w:tcPr>
-                <w:p>
-                  <w:pPr>
-                    <w:pStyle w:val="Heading2"/>
-                  </w:pPr>
-                  <w:r>
-                    <w:t>Secondary Actor(s)</w:t>
-                  </w:r>
-                </w:p>
-              </w:tc>
-              <w:tc>
-                <w:tcPr>
-                  <w:tcW w:w="4258" w:type="dxa"/>
-                </w:tcPr>
-                <w:p>
-                  <w:pPr>
-                    <w:pStyle w:val="Heading2"/>
-                  </w:pPr>
-                </w:p>
-              </w:tc>
-            </w:tr>
-            <w:tr>
-              <w:tc>
-                <w:tcPr>
-                  <w:tcW w:w="4258" w:type="dxa"/>
-                </w:tcPr>
-                <w:p>
-                  <w:pPr>
-                    <w:pStyle w:val="Heading2"/>
-                  </w:pPr>
-                  <w:r>
-                    <w:t>Level</w:t>
-                  </w:r>
-                </w:p>
-              </w:tc>
-              <w:tc>
-                <w:tcPr>
-                  <w:tcW w:w="4258" w:type="dxa"/>
-                </w:tcPr>
-                <w:p>
-                  <w:pPr>
-                    <w:pStyle w:val="Heading2"/>
-                  </w:pPr>
-                </w:p>
-              </w:tc>
-            </w:tr>
-            <w:tr>
-              <w:tc>
-                <w:tcPr>
-                  <w:tcW w:w="4258" w:type="dxa"/>
-                </w:tcPr>
-                <w:p>
-                  <w:pPr>
-                    <w:pStyle w:val="Heading2"/>
-                  </w:pPr>
-                  <w:r>
-                    <w:t>Story</w:t>
-                  </w:r>
-                </w:p>
-              </w:tc>
-              <w:tc>
-                <w:tcPr>
-                  <w:tcW w:w="4258" w:type="dxa"/>
-                </w:tcPr>
-                <w:p>
-                  <w:r>
-                    <w:t xml:space="preserve">As a Manager, I want to view on a team by team basis, how the team is progressing with </w:t>
-                  </w:r>
-                  <w:proofErr w:type="gramStart"/>
-                  <w:r>
-                    <w:t>it’s</w:t>
-                  </w:r>
-                  <w:proofErr w:type="gramEnd"/>
-                  <w:r>
-                    <w:t xml:space="preserve"> adoption of continuous delivery. This would be represented best as graphs of the summary statistics over time. Additional Team information could be provided for here.</w:t>
+                    <w:t xml:space="preserve"> of cross team knowledge sharing.</w:t>
                   </w:r>
                 </w:p>
               </w:tc>
@@ -794,59 +572,6 @@
             <w:pPr>
               <w:jc w:val="center"/>
             </w:pPr>
-            <w:r>
-              <w:rPr>
-                <w:noProof/>
-              </w:rPr>
-              <w:drawing>
-                <wp:inline distT="0" distB="0" distL="0" distR="0" wp14:anchorId="4DEC8143" wp14:editId="0527BDE3">
-                  <wp:extent cx="3175000" cy="677545"/>
-                  <wp:effectExtent l="0" t="0" r="0" b="8255"/>
-                  <wp:docPr id="2" name="Picture 2"/>
-                  <wp:cNvGraphicFramePr>
-                    <a:graphicFrameLocks xmlns:a="http://schemas.openxmlformats.org/drawingml/2006/main" noChangeAspect="1"/>
-                  </wp:cNvGraphicFramePr>
-                  <a:graphic xmlns:a="http://schemas.openxmlformats.org/drawingml/2006/main">
-                    <a:graphicData uri="http://schemas.openxmlformats.org/drawingml/2006/picture">
-                      <pic:pic xmlns:pic="http://schemas.openxmlformats.org/drawingml/2006/picture">
-                        <pic:nvPicPr>
-                          <pic:cNvPr id="0" name="Picture 1"/>
-                          <pic:cNvPicPr>
-                            <a:picLocks noChangeAspect="1" noChangeArrowheads="1"/>
-                          </pic:cNvPicPr>
-                        </pic:nvPicPr>
-                        <pic:blipFill>
-                          <a:blip r:embed="rId5">
-                            <a:extLst>
-                              <a:ext uri="{28A0092B-C50C-407E-A947-70E740481C1C}">
-                                <a14:useLocalDpi xmlns:a14="http://schemas.microsoft.com/office/drawing/2010/main" val="0"/>
-                              </a:ext>
-                            </a:extLst>
-                          </a:blip>
-                          <a:srcRect/>
-                          <a:stretch>
-                            <a:fillRect/>
-                          </a:stretch>
-                        </pic:blipFill>
-                        <pic:spPr bwMode="auto">
-                          <a:xfrm>
-                            <a:off x="0" y="0"/>
-                            <a:ext cx="3175000" cy="677545"/>
-                          </a:xfrm>
-                          <a:prstGeom prst="rect">
-                            <a:avLst/>
-                          </a:prstGeom>
-                          <a:noFill/>
-                          <a:ln>
-                            <a:noFill/>
-                          </a:ln>
-                        </pic:spPr>
-                      </pic:pic>
-                    </a:graphicData>
-                  </a:graphic>
-                </wp:inline>
-              </w:drawing>
-            </w:r>
           </w:p>
           <w:p>
             <w:pPr>
@@ -890,19 +615,7 @@
                 </w:tcPr>
                 <w:p>
                   <w:r>
-                    <w:t>Product Team Member</w:t>
-                  </w:r>
-                </w:p>
-                <w:p/>
-                <w:p>
-                  <w:r>
                     <w:t>Product team manager</w:t>
-                  </w:r>
-                </w:p>
-                <w:p/>
-                <w:p>
-                  <w:r>
-                    <w:t>Executive/Director</w:t>
                   </w:r>
                 </w:p>
               </w:tc>
@@ -926,9 +639,9 @@
                   <w:tcW w:w="4258" w:type="dxa"/>
                 </w:tcPr>
                 <w:p>
-                  <w:pPr>
-                    <w:pStyle w:val="Heading2"/>
-                  </w:pPr>
+                  <w:r>
+                    <w:t>Executive/Director</w:t>
+                  </w:r>
                 </w:p>
               </w:tc>
             </w:tr>
@@ -977,7 +690,37 @@
                 </w:tcPr>
                 <w:p>
                   <w:r>
-                    <w:t>Areas where the team need to improve to conform to CD adoption goals</w:t>
+                    <w:t xml:space="preserve">The ability to </w:t>
+                  </w:r>
+                  <w:r>
+                    <w:t>view</w:t>
+                  </w:r>
+                  <w:r>
+                    <w:t xml:space="preserve"> the general statistics</w:t>
+                  </w:r>
+                  <w:r>
+                    <w:t xml:space="preserve"> in finer detail</w:t>
+                  </w:r>
+                  <w:r>
+                    <w:t xml:space="preserve"> to determine a</w:t>
+                  </w:r>
+                  <w:r>
+                    <w:t xml:space="preserve">reas where the team </w:t>
+                  </w:r>
+                  <w:r>
+                    <w:t xml:space="preserve">could </w:t>
+                  </w:r>
+                  <w:r>
+                    <w:t xml:space="preserve">improve </w:t>
+                  </w:r>
+                  <w:r>
+                    <w:t>their performance in relation to CD adoption.</w:t>
+                  </w:r>
+                  <w:r>
+                    <w:t xml:space="preserve"> </w:t>
+                  </w:r>
+                  <w:r>
+                    <w:t>The most relevant information should be readily visible from a high level, with the option to delve deeper and view additional information and more detail where available. Graphing, where appropriate, would make this information more useful.</w:t>
                   </w:r>
                 </w:p>
               </w:tc>
@@ -1016,6 +759,7 @@
               <w:pStyle w:val="Heading1"/>
             </w:pPr>
             <w:r>
+              <w:lastRenderedPageBreak/>
               <w:t>Historical Analysis</w:t>
             </w:r>
           </w:p>
@@ -1038,59 +782,6 @@
             <w:pPr>
               <w:jc w:val="center"/>
             </w:pPr>
-            <w:r>
-              <w:rPr>
-                <w:noProof/>
-              </w:rPr>
-              <w:drawing>
-                <wp:inline distT="0" distB="0" distL="0" distR="0" wp14:anchorId="2D97164F" wp14:editId="183FA0AE">
-                  <wp:extent cx="3175000" cy="677545"/>
-                  <wp:effectExtent l="0" t="0" r="0" b="8255"/>
-                  <wp:docPr id="3" name="Picture 3"/>
-                  <wp:cNvGraphicFramePr>
-                    <a:graphicFrameLocks xmlns:a="http://schemas.openxmlformats.org/drawingml/2006/main" noChangeAspect="1"/>
-                  </wp:cNvGraphicFramePr>
-                  <a:graphic xmlns:a="http://schemas.openxmlformats.org/drawingml/2006/main">
-                    <a:graphicData uri="http://schemas.openxmlformats.org/drawingml/2006/picture">
-                      <pic:pic xmlns:pic="http://schemas.openxmlformats.org/drawingml/2006/picture">
-                        <pic:nvPicPr>
-                          <pic:cNvPr id="0" name="Picture 1"/>
-                          <pic:cNvPicPr>
-                            <a:picLocks noChangeAspect="1" noChangeArrowheads="1"/>
-                          </pic:cNvPicPr>
-                        </pic:nvPicPr>
-                        <pic:blipFill>
-                          <a:blip r:embed="rId5">
-                            <a:extLst>
-                              <a:ext uri="{28A0092B-C50C-407E-A947-70E740481C1C}">
-                                <a14:useLocalDpi xmlns:a14="http://schemas.microsoft.com/office/drawing/2010/main" val="0"/>
-                              </a:ext>
-                            </a:extLst>
-                          </a:blip>
-                          <a:srcRect/>
-                          <a:stretch>
-                            <a:fillRect/>
-                          </a:stretch>
-                        </pic:blipFill>
-                        <pic:spPr bwMode="auto">
-                          <a:xfrm>
-                            <a:off x="0" y="0"/>
-                            <a:ext cx="3175000" cy="677545"/>
-                          </a:xfrm>
-                          <a:prstGeom prst="rect">
-                            <a:avLst/>
-                          </a:prstGeom>
-                          <a:noFill/>
-                          <a:ln>
-                            <a:noFill/>
-                          </a:ln>
-                        </pic:spPr>
-                      </pic:pic>
-                    </a:graphicData>
-                  </a:graphic>
-                </wp:inline>
-              </w:drawing>
-            </w:r>
           </w:p>
           <w:p>
             <w:pPr>
@@ -1134,16 +825,9 @@
                 </w:tcPr>
                 <w:p>
                   <w:r>
-                    <w:t>Product Team Member</w:t>
-                  </w:r>
-                </w:p>
-                <w:p/>
-                <w:p>
-                  <w:r>
                     <w:t>Product team manager</w:t>
                   </w:r>
                 </w:p>
-                <w:p/>
                 <w:p>
                   <w:r>
                     <w:t>Executive/Director</w:t>
@@ -1170,9 +854,9 @@
                   <w:tcW w:w="4258" w:type="dxa"/>
                 </w:tcPr>
                 <w:p>
-                  <w:pPr>
-                    <w:pStyle w:val="Heading2"/>
-                  </w:pPr>
+                  <w:r>
+                    <w:t>Product Team Member</w:t>
+                  </w:r>
                 </w:p>
               </w:tc>
             </w:tr>
@@ -1227,21 +911,28 @@
                     <w:t xml:space="preserve">Product Team </w:t>
                   </w:r>
                   <w:r>
-                    <w:t xml:space="preserve">Manager, I want to view on a team by team basis, how the team is progressing with </w:t>
-                  </w:r>
-                  <w:proofErr w:type="gramStart"/>
-                  <w:r>
-                    <w:t>it’s</w:t>
-                  </w:r>
-                  <w:proofErr w:type="gramEnd"/>
-                  <w:r>
-                    <w:t xml:space="preserve"> adoption of continuous delivery. This would be represented best as graphs of the summary statistics over time. Additional Team information could be provided for her</w:t>
-                  </w:r>
-                  <w:r>
-                    <w:t>e</w:t>
-                  </w:r>
-                  <w:r>
-                    <w:t>.</w:t>
+                    <w:t>Manager</w:t>
+                  </w:r>
+                  <w:r>
+                    <w:t>/Director</w:t>
+                  </w:r>
+                  <w:r>
+                    <w:t xml:space="preserve">, I want to view on a </w:t>
+                  </w:r>
+                  <w:r>
+                    <w:t>team-by-team</w:t>
+                  </w:r>
+                  <w:r>
+                    <w:t xml:space="preserve"> basis, how the team is progressing with </w:t>
+                  </w:r>
+                  <w:r>
+                    <w:t>its</w:t>
+                  </w:r>
+                  <w:r>
+                    <w:t xml:space="preserve"> </w:t>
+                  </w:r>
+                  <w:r>
+                    <w:t xml:space="preserve">adoption of continuous delivery. This would be represented best as graphs of the summary statistics over time. </w:t>
                   </w:r>
                 </w:p>
               </w:tc>
@@ -1302,59 +993,6 @@
             <w:pPr>
               <w:jc w:val="center"/>
             </w:pPr>
-            <w:r>
-              <w:rPr>
-                <w:noProof/>
-              </w:rPr>
-              <w:drawing>
-                <wp:inline distT="0" distB="0" distL="0" distR="0" wp14:anchorId="31B178E0" wp14:editId="0076F0DC">
-                  <wp:extent cx="3175000" cy="677545"/>
-                  <wp:effectExtent l="0" t="0" r="0" b="8255"/>
-                  <wp:docPr id="5" name="Picture 5"/>
-                  <wp:cNvGraphicFramePr>
-                    <a:graphicFrameLocks xmlns:a="http://schemas.openxmlformats.org/drawingml/2006/main" noChangeAspect="1"/>
-                  </wp:cNvGraphicFramePr>
-                  <a:graphic xmlns:a="http://schemas.openxmlformats.org/drawingml/2006/main">
-                    <a:graphicData uri="http://schemas.openxmlformats.org/drawingml/2006/picture">
-                      <pic:pic xmlns:pic="http://schemas.openxmlformats.org/drawingml/2006/picture">
-                        <pic:nvPicPr>
-                          <pic:cNvPr id="0" name="Picture 1"/>
-                          <pic:cNvPicPr>
-                            <a:picLocks noChangeAspect="1" noChangeArrowheads="1"/>
-                          </pic:cNvPicPr>
-                        </pic:nvPicPr>
-                        <pic:blipFill>
-                          <a:blip r:embed="rId5">
-                            <a:extLst>
-                              <a:ext uri="{28A0092B-C50C-407E-A947-70E740481C1C}">
-                                <a14:useLocalDpi xmlns:a14="http://schemas.microsoft.com/office/drawing/2010/main" val="0"/>
-                              </a:ext>
-                            </a:extLst>
-                          </a:blip>
-                          <a:srcRect/>
-                          <a:stretch>
-                            <a:fillRect/>
-                          </a:stretch>
-                        </pic:blipFill>
-                        <pic:spPr bwMode="auto">
-                          <a:xfrm>
-                            <a:off x="0" y="0"/>
-                            <a:ext cx="3175000" cy="677545"/>
-                          </a:xfrm>
-                          <a:prstGeom prst="rect">
-                            <a:avLst/>
-                          </a:prstGeom>
-                          <a:noFill/>
-                          <a:ln>
-                            <a:noFill/>
-                          </a:ln>
-                        </pic:spPr>
-                      </pic:pic>
-                    </a:graphicData>
-                  </a:graphic>
-                </wp:inline>
-              </w:drawing>
-            </w:r>
           </w:p>
           <w:p>
             <w:pPr>
@@ -1402,17 +1040,6 @@
                   </w:r>
                 </w:p>
                 <w:p/>
-                <w:p>
-                  <w:r>
-                    <w:t>Product team manager</w:t>
-                  </w:r>
-                </w:p>
-                <w:p/>
-                <w:p>
-                  <w:r>
-                    <w:t>Executive/Director</w:t>
-                  </w:r>
-                </w:p>
               </w:tc>
             </w:tr>
             <w:tr>
@@ -1427,18 +1054,21 @@
                   <w:r>
                     <w:t>Secondary Actor(s)</w:t>
                   </w:r>
-                  <w:bookmarkStart w:id="0" w:name="_GoBack"/>
-                  <w:bookmarkEnd w:id="0"/>
-                </w:p>
-              </w:tc>
-              <w:tc>
-                <w:tcPr>
-                  <w:tcW w:w="4258" w:type="dxa"/>
-                </w:tcPr>
-                <w:p>
-                  <w:pPr>
-                    <w:pStyle w:val="Heading2"/>
-                  </w:pPr>
+                </w:p>
+              </w:tc>
+              <w:tc>
+                <w:tcPr>
+                  <w:tcW w:w="4258" w:type="dxa"/>
+                </w:tcPr>
+                <w:p>
+                  <w:r>
+                    <w:t>Product team manager</w:t>
+                  </w:r>
+                </w:p>
+                <w:p>
+                  <w:r>
+                    <w:t>Executive/Director</w:t>
+                  </w:r>
                 </w:p>
               </w:tc>
             </w:tr>
@@ -1487,7 +1117,22 @@
                 </w:tcPr>
                 <w:p>
                   <w:r>
-                    <w:t>Dashboard should refresh every hour or so.</w:t>
+                    <w:t>As a general user, I want to see up to date feed information without having to periodically manually refresh the page.</w:t>
+                  </w:r>
+                  <w:r>
+                    <w:t xml:space="preserve"> An automatic refresh time of ~60mins or a user </w:t>
+                  </w:r>
+                  <w:r>
+                    <w:t>definable</w:t>
+                  </w:r>
+                  <w:r>
+                    <w:t xml:space="preserve"> time period would be </w:t>
+                  </w:r>
+                  <w:r>
+                    <w:t>increase usability</w:t>
+                  </w:r>
+                  <w:r>
+                    <w:t>.</w:t>
                   </w:r>
                 </w:p>
               </w:tc>
@@ -1497,6 +1142,198 @@
         </w:tc>
       </w:tr>
     </w:tbl>
+    <w:p/>
+    <w:p/>
+    <w:p/>
+    <w:tbl>
+      <w:tblPr>
+        <w:tblStyle w:val="TableGrid"/>
+        <w:tblW w:w="0" w:type="auto"/>
+        <w:tblLook w:val="04A0" w:firstRow="1" w:lastRow="0" w:firstColumn="1" w:lastColumn="0" w:noHBand="0" w:noVBand="1"/>
+      </w:tblPr>
+      <w:tblGrid>
+        <w:gridCol w:w="8516"/>
+      </w:tblGrid>
+      <w:tr>
+        <w:trPr>
+          <w:trHeight w:val="658"/>
+        </w:trPr>
+        <w:tc>
+          <w:tcPr>
+            <w:tcW w:w="8516" w:type="dxa"/>
+          </w:tcPr>
+          <w:p>
+            <w:pPr>
+              <w:pStyle w:val="Heading1"/>
+            </w:pPr>
+            <w:r>
+              <w:lastRenderedPageBreak/>
+              <w:t xml:space="preserve">Team Progress </w:t>
+            </w:r>
+            <w:proofErr w:type="spellStart"/>
+            <w:r>
+              <w:t>vs</w:t>
+            </w:r>
+            <w:proofErr w:type="spellEnd"/>
+            <w:r>
+              <w:t xml:space="preserve"> Goals</w:t>
+            </w:r>
+          </w:p>
+        </w:tc>
+      </w:tr>
+      <w:tr>
+        <w:trPr>
+          <w:trHeight w:val="1335"/>
+        </w:trPr>
+        <w:tc>
+          <w:tcPr>
+            <w:tcW w:w="8516" w:type="dxa"/>
+          </w:tcPr>
+          <w:p>
+            <w:pPr>
+              <w:jc w:val="center"/>
+            </w:pPr>
+          </w:p>
+          <w:p>
+            <w:pPr>
+              <w:jc w:val="center"/>
+            </w:pPr>
+          </w:p>
+          <w:p>
+            <w:pPr>
+              <w:jc w:val="center"/>
+            </w:pPr>
+          </w:p>
+        </w:tc>
+      </w:tr>
+      <w:tr>
+        <w:tc>
+          <w:tcPr>
+            <w:tcW w:w="8516" w:type="dxa"/>
+          </w:tcPr>
+          <w:tbl>
+            <w:tblPr>
+              <w:tblStyle w:val="TableGrid"/>
+              <w:tblW w:w="0" w:type="auto"/>
+              <w:tblLook w:val="04A0" w:firstRow="1" w:lastRow="0" w:firstColumn="1" w:lastColumn="0" w:noHBand="0" w:noVBand="1"/>
+            </w:tblPr>
+            <w:tblGrid>
+              <w:gridCol w:w="4140"/>
+              <w:gridCol w:w="4150"/>
+            </w:tblGrid>
+            <w:tr>
+              <w:tc>
+                <w:tcPr>
+                  <w:tcW w:w="4258" w:type="dxa"/>
+                </w:tcPr>
+                <w:p>
+                  <w:pPr>
+                    <w:pStyle w:val="Heading2"/>
+                  </w:pPr>
+                  <w:r>
+                    <w:t>Primary Actor</w:t>
+                  </w:r>
+                </w:p>
+              </w:tc>
+              <w:tc>
+                <w:tcPr>
+                  <w:tcW w:w="4258" w:type="dxa"/>
+                </w:tcPr>
+                <w:p>
+                  <w:r>
+                    <w:t xml:space="preserve">Product team </w:t>
+                  </w:r>
+                  <w:r>
+                    <w:t>member</w:t>
+                  </w:r>
+                </w:p>
+              </w:tc>
+            </w:tr>
+            <w:tr>
+              <w:tc>
+                <w:tcPr>
+                  <w:tcW w:w="4258" w:type="dxa"/>
+                </w:tcPr>
+                <w:p>
+                  <w:pPr>
+                    <w:pStyle w:val="Heading2"/>
+                  </w:pPr>
+                  <w:r>
+                    <w:t>Secondary Actor(s)</w:t>
+                  </w:r>
+                </w:p>
+              </w:tc>
+              <w:tc>
+                <w:tcPr>
+                  <w:tcW w:w="4258" w:type="dxa"/>
+                </w:tcPr>
+                <w:p>
+                  <w:r>
+                    <w:t>Product team manager</w:t>
+                  </w:r>
+                </w:p>
+              </w:tc>
+            </w:tr>
+            <w:tr>
+              <w:tc>
+                <w:tcPr>
+                  <w:tcW w:w="4258" w:type="dxa"/>
+                </w:tcPr>
+                <w:p>
+                  <w:pPr>
+                    <w:pStyle w:val="Heading2"/>
+                  </w:pPr>
+                  <w:r>
+                    <w:t>Level</w:t>
+                  </w:r>
+                </w:p>
+              </w:tc>
+              <w:tc>
+                <w:tcPr>
+                  <w:tcW w:w="4258" w:type="dxa"/>
+                </w:tcPr>
+                <w:p>
+                  <w:pPr>
+                    <w:pStyle w:val="Heading2"/>
+                  </w:pPr>
+                </w:p>
+              </w:tc>
+            </w:tr>
+            <w:tr>
+              <w:tc>
+                <w:tcPr>
+                  <w:tcW w:w="4258" w:type="dxa"/>
+                </w:tcPr>
+                <w:p>
+                  <w:pPr>
+                    <w:pStyle w:val="Heading2"/>
+                  </w:pPr>
+                  <w:r>
+                    <w:t>Story</w:t>
+                  </w:r>
+                </w:p>
+              </w:tc>
+              <w:tc>
+                <w:tcPr>
+                  <w:tcW w:w="4258" w:type="dxa"/>
+                </w:tcPr>
+                <w:p>
+                  <w:r>
+                    <w:t>As a product team member, I would like to be alerted to how our progress with CD adoption compares with our goals and expectations, highlighting areas where we are falling behind.</w:t>
+                  </w:r>
+                </w:p>
+              </w:tc>
+            </w:tr>
+          </w:tbl>
+          <w:p/>
+        </w:tc>
+      </w:tr>
+    </w:tbl>
+    <w:p>
+      <w:pPr>
+        <w:pStyle w:val="Heading2"/>
+      </w:pPr>
+    </w:p>
     <w:p/>
     <w:sectPr>
       <w:pgSz w:w="11900" w:h="16840"/>

</xml_diff>